<commit_message>
update file báo cáo uc
</commit_message>
<xml_diff>
--- a/BaoCao/3-MoHinhUseCase.docx
+++ b/BaoCao/3-MoHinhUseCase.docx
@@ -66,11 +66,33 @@
           <w:lang w:val="en-US"/>
         </w:rPr>
       </w:pPr>
-      <w:r>
-        <w:rPr>
-          <w:lang w:val="en-US"/>
-        </w:rPr>
-        <w:t>Mô hình Use case</w:t>
+      <w:proofErr w:type="spellStart"/>
+      <w:r>
+        <w:rPr>
+          <w:lang w:val="en-US"/>
+        </w:rPr>
+        <w:t>Mô</w:t>
+      </w:r>
+      <w:proofErr w:type="spellEnd"/>
+      <w:r>
+        <w:rPr>
+          <w:lang w:val="en-US"/>
+        </w:rPr>
+        <w:t xml:space="preserve"> </w:t>
+      </w:r>
+      <w:proofErr w:type="spellStart"/>
+      <w:r>
+        <w:rPr>
+          <w:lang w:val="en-US"/>
+        </w:rPr>
+        <w:t>hình</w:t>
+      </w:r>
+      <w:proofErr w:type="spellEnd"/>
+      <w:r>
+        <w:rPr>
+          <w:lang w:val="en-US"/>
+        </w:rPr>
+        <w:t xml:space="preserve"> Use case</w:t>
       </w:r>
       <w:r>
         <w:rPr>
@@ -247,6 +269,7 @@
           <w:lang w:val="en-US"/>
         </w:rPr>
       </w:pPr>
+      <w:proofErr w:type="spellStart"/>
       <w:r>
         <w:rPr>
           <w:rFonts w:ascii="Arial" w:hAnsi="Arial" w:cs="Arial"/>
@@ -254,7 +277,77 @@
           <w:szCs w:val="30"/>
           <w:lang w:val="en-US"/>
         </w:rPr>
-        <w:t>Sinh viên thực hiện:</w:t>
+        <w:t>Sinh</w:t>
+      </w:r>
+      <w:proofErr w:type="spellEnd"/>
+      <w:r>
+        <w:rPr>
+          <w:rFonts w:ascii="Arial" w:hAnsi="Arial" w:cs="Arial"/>
+          <w:sz w:val="30"/>
+          <w:szCs w:val="30"/>
+          <w:lang w:val="en-US"/>
+        </w:rPr>
+        <w:t xml:space="preserve"> </w:t>
+      </w:r>
+      <w:proofErr w:type="spellStart"/>
+      <w:r>
+        <w:rPr>
+          <w:rFonts w:ascii="Arial" w:hAnsi="Arial" w:cs="Arial"/>
+          <w:sz w:val="30"/>
+          <w:szCs w:val="30"/>
+          <w:lang w:val="en-US"/>
+        </w:rPr>
+        <w:t>viên</w:t>
+      </w:r>
+      <w:proofErr w:type="spellEnd"/>
+      <w:r>
+        <w:rPr>
+          <w:rFonts w:ascii="Arial" w:hAnsi="Arial" w:cs="Arial"/>
+          <w:sz w:val="30"/>
+          <w:szCs w:val="30"/>
+          <w:lang w:val="en-US"/>
+        </w:rPr>
+        <w:t xml:space="preserve"> </w:t>
+      </w:r>
+      <w:proofErr w:type="spellStart"/>
+      <w:r>
+        <w:rPr>
+          <w:rFonts w:ascii="Arial" w:hAnsi="Arial" w:cs="Arial"/>
+          <w:sz w:val="30"/>
+          <w:szCs w:val="30"/>
+          <w:lang w:val="en-US"/>
+        </w:rPr>
+        <w:t>thực</w:t>
+      </w:r>
+      <w:proofErr w:type="spellEnd"/>
+      <w:r>
+        <w:rPr>
+          <w:rFonts w:ascii="Arial" w:hAnsi="Arial" w:cs="Arial"/>
+          <w:sz w:val="30"/>
+          <w:szCs w:val="30"/>
+          <w:lang w:val="en-US"/>
+        </w:rPr>
+        <w:t xml:space="preserve"> </w:t>
+      </w:r>
+      <w:proofErr w:type="spellStart"/>
+      <w:r>
+        <w:rPr>
+          <w:rFonts w:ascii="Arial" w:hAnsi="Arial" w:cs="Arial"/>
+          <w:sz w:val="30"/>
+          <w:szCs w:val="30"/>
+          <w:lang w:val="en-US"/>
+        </w:rPr>
+        <w:t>hiện</w:t>
+      </w:r>
+      <w:proofErr w:type="spellEnd"/>
+      <w:r>
+        <w:rPr>
+          <w:rFonts w:ascii="Arial" w:hAnsi="Arial" w:cs="Arial"/>
+          <w:sz w:val="30"/>
+          <w:szCs w:val="30"/>
+          <w:lang w:val="en-US"/>
+        </w:rPr>
+        <w:t>:</w:t>
       </w:r>
     </w:p>
     <w:p>
@@ -298,6 +391,7 @@
         </w:rPr>
         <w:t xml:space="preserve">– </w:t>
       </w:r>
+      <w:proofErr w:type="spellStart"/>
       <w:r>
         <w:rPr>
           <w:rFonts w:ascii="Arial" w:hAnsi="Arial" w:cs="Arial"/>
@@ -306,8 +400,53 @@
           <w:szCs w:val="30"/>
           <w:lang w:val="en-US"/>
         </w:rPr>
-        <w:t>Nguyễn Văn Trọng</w:t>
-      </w:r>
+        <w:t>Nguyễn</w:t>
+      </w:r>
+      <w:proofErr w:type="spellEnd"/>
+      <w:r>
+        <w:rPr>
+          <w:rFonts w:ascii="Arial" w:hAnsi="Arial" w:cs="Arial"/>
+          <w:color w:val="0000FF"/>
+          <w:sz w:val="30"/>
+          <w:szCs w:val="30"/>
+          <w:lang w:val="en-US"/>
+        </w:rPr>
+        <w:t xml:space="preserve"> </w:t>
+      </w:r>
+      <w:proofErr w:type="spellStart"/>
+      <w:r>
+        <w:rPr>
+          <w:rFonts w:ascii="Arial" w:hAnsi="Arial" w:cs="Arial"/>
+          <w:color w:val="0000FF"/>
+          <w:sz w:val="30"/>
+          <w:szCs w:val="30"/>
+          <w:lang w:val="en-US"/>
+        </w:rPr>
+        <w:t>Văn</w:t>
+      </w:r>
+      <w:proofErr w:type="spellEnd"/>
+      <w:r>
+        <w:rPr>
+          <w:rFonts w:ascii="Arial" w:hAnsi="Arial" w:cs="Arial"/>
+          <w:color w:val="0000FF"/>
+          <w:sz w:val="30"/>
+          <w:szCs w:val="30"/>
+          <w:lang w:val="en-US"/>
+        </w:rPr>
+        <w:t xml:space="preserve"> </w:t>
+      </w:r>
+      <w:proofErr w:type="spellStart"/>
+      <w:r>
+        <w:rPr>
+          <w:rFonts w:ascii="Arial" w:hAnsi="Arial" w:cs="Arial"/>
+          <w:color w:val="0000FF"/>
+          <w:sz w:val="30"/>
+          <w:szCs w:val="30"/>
+          <w:lang w:val="en-US"/>
+        </w:rPr>
+        <w:t>Trọng</w:t>
+      </w:r>
+      <w:proofErr w:type="spellEnd"/>
     </w:p>
     <w:p>
       <w:pPr>
@@ -361,6 +500,7 @@
         </w:rPr>
         <w:t xml:space="preserve">– </w:t>
       </w:r>
+      <w:proofErr w:type="spellStart"/>
       <w:r>
         <w:rPr>
           <w:rFonts w:ascii="Arial" w:hAnsi="Arial" w:cs="Arial"/>
@@ -369,8 +509,75 @@
           <w:szCs w:val="30"/>
           <w:lang w:val="en-US"/>
         </w:rPr>
-        <w:t>Nguyễn Thị Trí Tuệ</w:t>
-      </w:r>
+        <w:t>Nguyễn</w:t>
+      </w:r>
+      <w:proofErr w:type="spellEnd"/>
+      <w:r>
+        <w:rPr>
+          <w:rFonts w:ascii="Arial" w:hAnsi="Arial" w:cs="Arial"/>
+          <w:color w:val="0000FF"/>
+          <w:sz w:val="30"/>
+          <w:szCs w:val="30"/>
+          <w:lang w:val="en-US"/>
+        </w:rPr>
+        <w:t xml:space="preserve"> </w:t>
+      </w:r>
+      <w:proofErr w:type="spellStart"/>
+      <w:r>
+        <w:rPr>
+          <w:rFonts w:ascii="Arial" w:hAnsi="Arial" w:cs="Arial"/>
+          <w:color w:val="0000FF"/>
+          <w:sz w:val="30"/>
+          <w:szCs w:val="30"/>
+          <w:lang w:val="en-US"/>
+        </w:rPr>
+        <w:t>Thị</w:t>
+      </w:r>
+      <w:proofErr w:type="spellEnd"/>
+      <w:r>
+        <w:rPr>
+          <w:rFonts w:ascii="Arial" w:hAnsi="Arial" w:cs="Arial"/>
+          <w:color w:val="0000FF"/>
+          <w:sz w:val="30"/>
+          <w:szCs w:val="30"/>
+          <w:lang w:val="en-US"/>
+        </w:rPr>
+        <w:t xml:space="preserve"> </w:t>
+      </w:r>
+      <w:proofErr w:type="spellStart"/>
+      <w:r>
+        <w:rPr>
+          <w:rFonts w:ascii="Arial" w:hAnsi="Arial" w:cs="Arial"/>
+          <w:color w:val="0000FF"/>
+          <w:sz w:val="30"/>
+          <w:szCs w:val="30"/>
+          <w:lang w:val="en-US"/>
+        </w:rPr>
+        <w:t>Trí</w:t>
+      </w:r>
+      <w:proofErr w:type="spellEnd"/>
+      <w:r>
+        <w:rPr>
+          <w:rFonts w:ascii="Arial" w:hAnsi="Arial" w:cs="Arial"/>
+          <w:color w:val="0000FF"/>
+          <w:sz w:val="30"/>
+          <w:szCs w:val="30"/>
+          <w:lang w:val="en-US"/>
+        </w:rPr>
+        <w:t xml:space="preserve"> </w:t>
+      </w:r>
+      <w:proofErr w:type="spellStart"/>
+      <w:r>
+        <w:rPr>
+          <w:rFonts w:ascii="Arial" w:hAnsi="Arial" w:cs="Arial"/>
+          <w:color w:val="0000FF"/>
+          <w:sz w:val="30"/>
+          <w:szCs w:val="30"/>
+          <w:lang w:val="en-US"/>
+        </w:rPr>
+        <w:t>Tuệ</w:t>
+      </w:r>
+      <w:proofErr w:type="spellEnd"/>
     </w:p>
     <w:p>
       <w:pPr>
@@ -383,6 +590,7 @@
           <w:lang w:val="en-US"/>
         </w:rPr>
       </w:pPr>
+      <w:proofErr w:type="spellStart"/>
       <w:r>
         <w:rPr>
           <w:rFonts w:ascii="Arial" w:eastAsia="SimSun" w:hAnsi="Arial"/>
@@ -391,8 +599,129 @@
           <w:lang w:val="en-US"/>
         </w:rPr>
         <w:lastRenderedPageBreak/>
-        <w:t>Bảng ghi nhận thay đổi tài liệu</w:t>
-      </w:r>
+        <w:t>Bảng</w:t>
+      </w:r>
+      <w:proofErr w:type="spellEnd"/>
+      <w:r>
+        <w:rPr>
+          <w:rFonts w:ascii="Arial" w:eastAsia="SimSun" w:hAnsi="Arial"/>
+          <w:b/>
+          <w:sz w:val="36"/>
+          <w:lang w:val="en-US"/>
+        </w:rPr>
+        <w:t xml:space="preserve"> </w:t>
+      </w:r>
+      <w:proofErr w:type="spellStart"/>
+      <w:r>
+        <w:rPr>
+          <w:rFonts w:ascii="Arial" w:eastAsia="SimSun" w:hAnsi="Arial"/>
+          <w:b/>
+          <w:sz w:val="36"/>
+          <w:lang w:val="en-US"/>
+        </w:rPr>
+        <w:t>ghi</w:t>
+      </w:r>
+      <w:proofErr w:type="spellEnd"/>
+      <w:r>
+        <w:rPr>
+          <w:rFonts w:ascii="Arial" w:eastAsia="SimSun" w:hAnsi="Arial"/>
+          <w:b/>
+          <w:sz w:val="36"/>
+          <w:lang w:val="en-US"/>
+        </w:rPr>
+        <w:t xml:space="preserve"> </w:t>
+      </w:r>
+      <w:proofErr w:type="spellStart"/>
+      <w:r>
+        <w:rPr>
+          <w:rFonts w:ascii="Arial" w:eastAsia="SimSun" w:hAnsi="Arial"/>
+          <w:b/>
+          <w:sz w:val="36"/>
+          <w:lang w:val="en-US"/>
+        </w:rPr>
+        <w:t>nhận</w:t>
+      </w:r>
+      <w:proofErr w:type="spellEnd"/>
+      <w:r>
+        <w:rPr>
+          <w:rFonts w:ascii="Arial" w:eastAsia="SimSun" w:hAnsi="Arial"/>
+          <w:b/>
+          <w:sz w:val="36"/>
+          <w:lang w:val="en-US"/>
+        </w:rPr>
+        <w:t xml:space="preserve"> </w:t>
+      </w:r>
+      <w:proofErr w:type="spellStart"/>
+      <w:r>
+        <w:rPr>
+          <w:rFonts w:ascii="Arial" w:eastAsia="SimSun" w:hAnsi="Arial"/>
+          <w:b/>
+          <w:sz w:val="36"/>
+          <w:lang w:val="en-US"/>
+        </w:rPr>
+        <w:t>thay</w:t>
+      </w:r>
+      <w:proofErr w:type="spellEnd"/>
+      <w:r>
+        <w:rPr>
+          <w:rFonts w:ascii="Arial" w:eastAsia="SimSun" w:hAnsi="Arial"/>
+          <w:b/>
+          <w:sz w:val="36"/>
+          <w:lang w:val="en-US"/>
+        </w:rPr>
+        <w:t xml:space="preserve"> </w:t>
+      </w:r>
+      <w:proofErr w:type="spellStart"/>
+      <w:r>
+        <w:rPr>
+          <w:rFonts w:ascii="Arial" w:eastAsia="SimSun" w:hAnsi="Arial"/>
+          <w:b/>
+          <w:sz w:val="36"/>
+          <w:lang w:val="en-US"/>
+        </w:rPr>
+        <w:t>đổi</w:t>
+      </w:r>
+      <w:proofErr w:type="spellEnd"/>
+      <w:r>
+        <w:rPr>
+          <w:rFonts w:ascii="Arial" w:eastAsia="SimSun" w:hAnsi="Arial"/>
+          <w:b/>
+          <w:sz w:val="36"/>
+          <w:lang w:val="en-US"/>
+        </w:rPr>
+        <w:t xml:space="preserve"> </w:t>
+      </w:r>
+      <w:proofErr w:type="spellStart"/>
+      <w:r>
+        <w:rPr>
+          <w:rFonts w:ascii="Arial" w:eastAsia="SimSun" w:hAnsi="Arial"/>
+          <w:b/>
+          <w:sz w:val="36"/>
+          <w:lang w:val="en-US"/>
+        </w:rPr>
+        <w:t>tài</w:t>
+      </w:r>
+      <w:proofErr w:type="spellEnd"/>
+      <w:r>
+        <w:rPr>
+          <w:rFonts w:ascii="Arial" w:eastAsia="SimSun" w:hAnsi="Arial"/>
+          <w:b/>
+          <w:sz w:val="36"/>
+          <w:lang w:val="en-US"/>
+        </w:rPr>
+        <w:t xml:space="preserve"> </w:t>
+      </w:r>
+      <w:proofErr w:type="spellStart"/>
+      <w:r>
+        <w:rPr>
+          <w:rFonts w:ascii="Arial" w:eastAsia="SimSun" w:hAnsi="Arial"/>
+          <w:b/>
+          <w:sz w:val="36"/>
+          <w:lang w:val="en-US"/>
+        </w:rPr>
+        <w:t>liệu</w:t>
+      </w:r>
+      <w:proofErr w:type="spellEnd"/>
       <w:r>
         <w:rPr>
           <w:rFonts w:ascii="Arial" w:eastAsia="SimSun" w:hAnsi="Arial"/>
@@ -454,6 +783,7 @@
                 <w:lang w:val="en-US"/>
               </w:rPr>
             </w:pPr>
+            <w:proofErr w:type="spellStart"/>
             <w:r>
               <w:rPr>
                 <w:rFonts w:eastAsia="SimSun"/>
@@ -462,6 +792,7 @@
               </w:rPr>
               <w:t>Ngày</w:t>
             </w:r>
+            <w:proofErr w:type="spellEnd"/>
           </w:p>
         </w:tc>
         <w:tc>
@@ -485,14 +816,34 @@
                 <w:lang w:val="en-US"/>
               </w:rPr>
             </w:pPr>
+            <w:proofErr w:type="spellStart"/>
             <w:r>
               <w:rPr>
                 <w:rFonts w:eastAsia="SimSun"/>
                 <w:b/>
                 <w:lang w:val="en-US"/>
               </w:rPr>
-              <w:t>Phiên bản</w:t>
+              <w:t>Phiên</w:t>
             </w:r>
+            <w:proofErr w:type="spellEnd"/>
+            <w:r>
+              <w:rPr>
+                <w:rFonts w:eastAsia="SimSun"/>
+                <w:b/>
+                <w:lang w:val="en-US"/>
+              </w:rPr>
+              <w:t xml:space="preserve"> </w:t>
+            </w:r>
+            <w:proofErr w:type="spellStart"/>
+            <w:r>
+              <w:rPr>
+                <w:rFonts w:eastAsia="SimSun"/>
+                <w:b/>
+                <w:lang w:val="en-US"/>
+              </w:rPr>
+              <w:t>bản</w:t>
+            </w:r>
+            <w:proofErr w:type="spellEnd"/>
           </w:p>
         </w:tc>
         <w:tc>
@@ -516,14 +867,34 @@
                 <w:lang w:val="en-US"/>
               </w:rPr>
             </w:pPr>
+            <w:proofErr w:type="spellStart"/>
             <w:r>
               <w:rPr>
                 <w:rFonts w:eastAsia="SimSun"/>
                 <w:b/>
                 <w:lang w:val="en-US"/>
               </w:rPr>
-              <w:t>Mô tả</w:t>
+              <w:t>Mô</w:t>
             </w:r>
+            <w:proofErr w:type="spellEnd"/>
+            <w:r>
+              <w:rPr>
+                <w:rFonts w:eastAsia="SimSun"/>
+                <w:b/>
+                <w:lang w:val="en-US"/>
+              </w:rPr>
+              <w:t xml:space="preserve"> </w:t>
+            </w:r>
+            <w:proofErr w:type="spellStart"/>
+            <w:r>
+              <w:rPr>
+                <w:rFonts w:eastAsia="SimSun"/>
+                <w:b/>
+                <w:lang w:val="en-US"/>
+              </w:rPr>
+              <w:t>tả</w:t>
+            </w:r>
+            <w:proofErr w:type="spellEnd"/>
           </w:p>
         </w:tc>
         <w:tc>
@@ -547,14 +918,52 @@
                 <w:lang w:val="en-US"/>
               </w:rPr>
             </w:pPr>
+            <w:proofErr w:type="spellStart"/>
             <w:r>
               <w:rPr>
                 <w:rFonts w:eastAsia="SimSun"/>
                 <w:b/>
                 <w:lang w:val="en-US"/>
               </w:rPr>
-              <w:t>Người thay đổi</w:t>
+              <w:t>Người</w:t>
             </w:r>
+            <w:proofErr w:type="spellEnd"/>
+            <w:r>
+              <w:rPr>
+                <w:rFonts w:eastAsia="SimSun"/>
+                <w:b/>
+                <w:lang w:val="en-US"/>
+              </w:rPr>
+              <w:t xml:space="preserve"> </w:t>
+            </w:r>
+            <w:proofErr w:type="spellStart"/>
+            <w:r>
+              <w:rPr>
+                <w:rFonts w:eastAsia="SimSun"/>
+                <w:b/>
+                <w:lang w:val="en-US"/>
+              </w:rPr>
+              <w:t>thay</w:t>
+            </w:r>
+            <w:proofErr w:type="spellEnd"/>
+            <w:r>
+              <w:rPr>
+                <w:rFonts w:eastAsia="SimSun"/>
+                <w:b/>
+                <w:lang w:val="en-US"/>
+              </w:rPr>
+              <w:t xml:space="preserve"> </w:t>
+            </w:r>
+            <w:proofErr w:type="spellStart"/>
+            <w:r>
+              <w:rPr>
+                <w:rFonts w:eastAsia="SimSun"/>
+                <w:b/>
+                <w:lang w:val="en-US"/>
+              </w:rPr>
+              <w:t>đổi</w:t>
+            </w:r>
+            <w:proofErr w:type="spellEnd"/>
           </w:p>
         </w:tc>
       </w:tr>
@@ -642,14 +1051,70 @@
                 <w:lang w:val="en-US"/>
               </w:rPr>
             </w:pPr>
+            <w:proofErr w:type="spellStart"/>
             <w:r>
               <w:rPr>
                 <w:rFonts w:eastAsia="SimSun"/>
                 <w:color w:val="0000FF"/>
                 <w:lang w:val="en-US"/>
               </w:rPr>
-              <w:t>Tài liệu mô tả</w:t>
+              <w:t>Tài</w:t>
             </w:r>
+            <w:proofErr w:type="spellEnd"/>
+            <w:r>
+              <w:rPr>
+                <w:rFonts w:eastAsia="SimSun"/>
+                <w:color w:val="0000FF"/>
+                <w:lang w:val="en-US"/>
+              </w:rPr>
+              <w:t xml:space="preserve"> </w:t>
+            </w:r>
+            <w:proofErr w:type="spellStart"/>
+            <w:r>
+              <w:rPr>
+                <w:rFonts w:eastAsia="SimSun"/>
+                <w:color w:val="0000FF"/>
+                <w:lang w:val="en-US"/>
+              </w:rPr>
+              <w:t>liệu</w:t>
+            </w:r>
+            <w:proofErr w:type="spellEnd"/>
+            <w:r>
+              <w:rPr>
+                <w:rFonts w:eastAsia="SimSun"/>
+                <w:color w:val="0000FF"/>
+                <w:lang w:val="en-US"/>
+              </w:rPr>
+              <w:t xml:space="preserve"> </w:t>
+            </w:r>
+            <w:proofErr w:type="spellStart"/>
+            <w:r>
+              <w:rPr>
+                <w:rFonts w:eastAsia="SimSun"/>
+                <w:color w:val="0000FF"/>
+                <w:lang w:val="en-US"/>
+              </w:rPr>
+              <w:t>mô</w:t>
+            </w:r>
+            <w:proofErr w:type="spellEnd"/>
+            <w:r>
+              <w:rPr>
+                <w:rFonts w:eastAsia="SimSun"/>
+                <w:color w:val="0000FF"/>
+                <w:lang w:val="en-US"/>
+              </w:rPr>
+              <w:t xml:space="preserve"> </w:t>
+            </w:r>
+            <w:proofErr w:type="spellStart"/>
+            <w:r>
+              <w:rPr>
+                <w:rFonts w:eastAsia="SimSun"/>
+                <w:color w:val="0000FF"/>
+                <w:lang w:val="en-US"/>
+              </w:rPr>
+              <w:t>tả</w:t>
+            </w:r>
+            <w:proofErr w:type="spellEnd"/>
             <w:r>
               <w:rPr>
                 <w:rFonts w:eastAsia="SimSun"/>
@@ -687,8 +1152,72 @@
                 <w:color w:val="0000FF"/>
                 <w:lang w:val="en-US"/>
               </w:rPr>
-              <w:t>1542289 – Nguyễn Thị Trí Tuệ</w:t>
+              <w:t xml:space="preserve">1542289 – </w:t>
             </w:r>
+            <w:proofErr w:type="spellStart"/>
+            <w:r>
+              <w:rPr>
+                <w:rFonts w:eastAsia="SimSun"/>
+                <w:color w:val="0000FF"/>
+                <w:lang w:val="en-US"/>
+              </w:rPr>
+              <w:t>Nguyễn</w:t>
+            </w:r>
+            <w:proofErr w:type="spellEnd"/>
+            <w:r>
+              <w:rPr>
+                <w:rFonts w:eastAsia="SimSun"/>
+                <w:color w:val="0000FF"/>
+                <w:lang w:val="en-US"/>
+              </w:rPr>
+              <w:t xml:space="preserve"> </w:t>
+            </w:r>
+            <w:proofErr w:type="spellStart"/>
+            <w:r>
+              <w:rPr>
+                <w:rFonts w:eastAsia="SimSun"/>
+                <w:color w:val="0000FF"/>
+                <w:lang w:val="en-US"/>
+              </w:rPr>
+              <w:t>Thị</w:t>
+            </w:r>
+            <w:proofErr w:type="spellEnd"/>
+            <w:r>
+              <w:rPr>
+                <w:rFonts w:eastAsia="SimSun"/>
+                <w:color w:val="0000FF"/>
+                <w:lang w:val="en-US"/>
+              </w:rPr>
+              <w:t xml:space="preserve"> </w:t>
+            </w:r>
+            <w:proofErr w:type="spellStart"/>
+            <w:r>
+              <w:rPr>
+                <w:rFonts w:eastAsia="SimSun"/>
+                <w:color w:val="0000FF"/>
+                <w:lang w:val="en-US"/>
+              </w:rPr>
+              <w:t>Trí</w:t>
+            </w:r>
+            <w:proofErr w:type="spellEnd"/>
+            <w:r>
+              <w:rPr>
+                <w:rFonts w:eastAsia="SimSun"/>
+                <w:color w:val="0000FF"/>
+                <w:lang w:val="en-US"/>
+              </w:rPr>
+              <w:t xml:space="preserve"> </w:t>
+            </w:r>
+            <w:proofErr w:type="spellStart"/>
+            <w:r>
+              <w:rPr>
+                <w:rFonts w:eastAsia="SimSun"/>
+                <w:color w:val="0000FF"/>
+                <w:lang w:val="en-US"/>
+              </w:rPr>
+              <w:t>Tuệ</w:t>
+            </w:r>
+            <w:proofErr w:type="spellEnd"/>
           </w:p>
         </w:tc>
       </w:tr>
@@ -984,13 +1513,29 @@
         </w:rPr>
         <w:br w:type="page"/>
       </w:r>
+      <w:proofErr w:type="spellStart"/>
       <w:r>
         <w:rPr>
           <w:lang w:val="en-US"/>
         </w:rPr>
         <w:lastRenderedPageBreak/>
-        <w:t>Mục lục</w:t>
-      </w:r>
+        <w:t>Mục</w:t>
+      </w:r>
+      <w:proofErr w:type="spellEnd"/>
+      <w:r>
+        <w:rPr>
+          <w:lang w:val="en-US"/>
+        </w:rPr>
+        <w:t xml:space="preserve"> </w:t>
+      </w:r>
+      <w:proofErr w:type="spellStart"/>
+      <w:r>
+        <w:rPr>
+          <w:lang w:val="en-US"/>
+        </w:rPr>
+        <w:t>lục</w:t>
+      </w:r>
+      <w:proofErr w:type="spellEnd"/>
     </w:p>
     <w:p>
       <w:pPr>
@@ -1484,11 +2029,33 @@
         <w:fldChar w:fldCharType="end"/>
       </w:r>
       <w:bookmarkStart w:id="0" w:name="_Toc369450773"/>
-      <w:r>
-        <w:rPr>
-          <w:lang w:val="en-US"/>
-        </w:rPr>
-        <w:t xml:space="preserve">Sơ đồ </w:t>
+      <w:proofErr w:type="spellStart"/>
+      <w:r>
+        <w:rPr>
+          <w:lang w:val="en-US"/>
+        </w:rPr>
+        <w:t>Sơ</w:t>
+      </w:r>
+      <w:proofErr w:type="spellEnd"/>
+      <w:r>
+        <w:rPr>
+          <w:lang w:val="en-US"/>
+        </w:rPr>
+        <w:t xml:space="preserve"> </w:t>
+      </w:r>
+      <w:proofErr w:type="spellStart"/>
+      <w:r>
+        <w:rPr>
+          <w:lang w:val="en-US"/>
+        </w:rPr>
+        <w:t>đồ</w:t>
+      </w:r>
+      <w:proofErr w:type="spellEnd"/>
+      <w:r>
+        <w:rPr>
+          <w:lang w:val="en-US"/>
+        </w:rPr>
+        <w:t xml:space="preserve"> </w:t>
       </w:r>
       <w:r>
         <w:t>Use-case</w:t>
@@ -1497,23 +2064,62 @@
     </w:p>
     <w:p>
       <w:pPr>
-        <w:rPr>
-          <w:i/>
-          <w:color w:val="0000FF"/>
-        </w:rPr>
-      </w:pPr>
-      <w:r>
-        <w:rPr>
-          <w:i/>
-          <w:color w:val="0000FF"/>
-        </w:rPr>
-        <w:t>Anh/Chị hãy trình bày hình vẽ sơ đồ Use-case trong phần này</w:t>
-      </w:r>
-    </w:p>
-    <w:p>
-      <w:pPr>
         <w:jc w:val="both"/>
       </w:pPr>
+      <w:r>
+        <w:rPr>
+          <w:noProof/>
+          <w:lang w:val="en-US" w:eastAsia="zh-TW"/>
+        </w:rPr>
+        <w:drawing>
+          <wp:inline distT="0" distB="0" distL="0" distR="0">
+            <wp:extent cx="5732145" cy="4305092"/>
+            <wp:effectExtent l="0" t="0" r="1905" b="635"/>
+            <wp:docPr id="2" name="Picture 2"/>
+            <wp:cNvGraphicFramePr>
+              <a:graphicFrameLocks xmlns:a="http://schemas.openxmlformats.org/drawingml/2006/main" noChangeAspect="1"/>
+            </wp:cNvGraphicFramePr>
+            <a:graphic xmlns:a="http://schemas.openxmlformats.org/drawingml/2006/main">
+              <a:graphicData uri="http://schemas.openxmlformats.org/drawingml/2006/picture">
+                <pic:pic xmlns:pic="http://schemas.openxmlformats.org/drawingml/2006/picture">
+                  <pic:nvPicPr>
+                    <pic:cNvPr id="0" name="Picture 1"/>
+                    <pic:cNvPicPr>
+                      <a:picLocks noChangeAspect="1" noChangeArrowheads="1"/>
+                    </pic:cNvPicPr>
+                  </pic:nvPicPr>
+                  <pic:blipFill>
+                    <a:blip r:embed="rId13" cstate="print">
+                      <a:extLst>
+                        <a:ext uri="{28A0092B-C50C-407E-A947-70E740481C1C}">
+                          <a14:useLocalDpi xmlns:a14="http://schemas.microsoft.com/office/drawing/2010/main" val="0"/>
+                        </a:ext>
+                      </a:extLst>
+                    </a:blip>
+                    <a:srcRect/>
+                    <a:stretch>
+                      <a:fillRect/>
+                    </a:stretch>
+                  </pic:blipFill>
+                  <pic:spPr bwMode="auto">
+                    <a:xfrm>
+                      <a:off x="0" y="0"/>
+                      <a:ext cx="5732145" cy="4305092"/>
+                    </a:xfrm>
+                    <a:prstGeom prst="rect">
+                      <a:avLst/>
+                    </a:prstGeom>
+                    <a:noFill/>
+                    <a:ln>
+                      <a:noFill/>
+                    </a:ln>
+                  </pic:spPr>
+                </pic:pic>
+              </a:graphicData>
+            </a:graphic>
+          </wp:inline>
+        </w:drawing>
+      </w:r>
     </w:p>
     <w:p>
       <w:pPr>
@@ -1530,11 +2136,47 @@
       <w:bookmarkStart w:id="4" w:name="_Toc452186669"/>
       <w:bookmarkStart w:id="5" w:name="_Toc452198046"/>
       <w:bookmarkStart w:id="6" w:name="_Toc460198367"/>
-      <w:r>
-        <w:rPr>
-          <w:lang w:val="en-US"/>
-        </w:rPr>
-        <w:t>Danh sách các Actor</w:t>
+      <w:proofErr w:type="spellStart"/>
+      <w:r>
+        <w:rPr>
+          <w:lang w:val="en-US"/>
+        </w:rPr>
+        <w:t>Danh</w:t>
+      </w:r>
+      <w:proofErr w:type="spellEnd"/>
+      <w:r>
+        <w:rPr>
+          <w:lang w:val="en-US"/>
+        </w:rPr>
+        <w:t xml:space="preserve"> </w:t>
+      </w:r>
+      <w:proofErr w:type="spellStart"/>
+      <w:r>
+        <w:rPr>
+          <w:lang w:val="en-US"/>
+        </w:rPr>
+        <w:t>sách</w:t>
+      </w:r>
+      <w:proofErr w:type="spellEnd"/>
+      <w:r>
+        <w:rPr>
+          <w:lang w:val="en-US"/>
+        </w:rPr>
+        <w:t xml:space="preserve"> </w:t>
+      </w:r>
+      <w:proofErr w:type="spellStart"/>
+      <w:r>
+        <w:rPr>
+          <w:lang w:val="en-US"/>
+        </w:rPr>
+        <w:t>các</w:t>
+      </w:r>
+      <w:proofErr w:type="spellEnd"/>
+      <w:r>
+        <w:rPr>
+          <w:lang w:val="en-US"/>
+        </w:rPr>
+        <w:t xml:space="preserve"> Actor</w:t>
       </w:r>
       <w:bookmarkEnd w:id="1"/>
     </w:p>
@@ -1589,11 +2231,19 @@
                 <w:lang w:val="en-US"/>
               </w:rPr>
             </w:pPr>
+            <w:proofErr w:type="spellStart"/>
             <w:r>
               <w:rPr>
                 <w:lang w:val="en-US"/>
               </w:rPr>
-              <w:t>Tên Actor</w:t>
+              <w:t>Tên</w:t>
+            </w:r>
+            <w:proofErr w:type="spellEnd"/>
+            <w:r>
+              <w:rPr>
+                <w:lang w:val="en-US"/>
+              </w:rPr>
+              <w:t xml:space="preserve"> Actor</w:t>
             </w:r>
           </w:p>
         </w:tc>
@@ -1613,8 +2263,44 @@
               <w:rPr>
                 <w:lang w:val="en-US"/>
               </w:rPr>
-              <w:t>Ý nghĩa/Ghi chú</w:t>
+              <w:t xml:space="preserve">Ý </w:t>
             </w:r>
+            <w:proofErr w:type="spellStart"/>
+            <w:r>
+              <w:rPr>
+                <w:lang w:val="en-US"/>
+              </w:rPr>
+              <w:t>nghĩa</w:t>
+            </w:r>
+            <w:proofErr w:type="spellEnd"/>
+            <w:r>
+              <w:rPr>
+                <w:lang w:val="en-US"/>
+              </w:rPr>
+              <w:t>/</w:t>
+            </w:r>
+            <w:proofErr w:type="spellStart"/>
+            <w:r>
+              <w:rPr>
+                <w:lang w:val="en-US"/>
+              </w:rPr>
+              <w:t>Ghi</w:t>
+            </w:r>
+            <w:proofErr w:type="spellEnd"/>
+            <w:r>
+              <w:rPr>
+                <w:lang w:val="en-US"/>
+              </w:rPr>
+              <w:t xml:space="preserve"> </w:t>
+            </w:r>
+            <w:proofErr w:type="spellStart"/>
+            <w:r>
+              <w:rPr>
+                <w:lang w:val="en-US"/>
+              </w:rPr>
+              <w:t>chú</w:t>
+            </w:r>
+            <w:proofErr w:type="spellEnd"/>
           </w:p>
         </w:tc>
       </w:tr>
@@ -1631,6 +2317,12 @@
                 <w:lang w:val="en-US"/>
               </w:rPr>
             </w:pPr>
+            <w:r>
+              <w:rPr>
+                <w:lang w:val="en-US"/>
+              </w:rPr>
+              <w:t>1</w:t>
+            </w:r>
           </w:p>
         </w:tc>
         <w:tc>
@@ -1644,6 +2336,28 @@
                 <w:lang w:val="en-US"/>
               </w:rPr>
             </w:pPr>
+            <w:proofErr w:type="spellStart"/>
+            <w:r>
+              <w:rPr>
+                <w:lang w:val="en-US"/>
+              </w:rPr>
+              <w:t>Nhân</w:t>
+            </w:r>
+            <w:proofErr w:type="spellEnd"/>
+            <w:r>
+              <w:rPr>
+                <w:lang w:val="en-US"/>
+              </w:rPr>
+              <w:t xml:space="preserve"> </w:t>
+            </w:r>
+            <w:proofErr w:type="spellStart"/>
+            <w:r>
+              <w:rPr>
+                <w:lang w:val="en-US"/>
+              </w:rPr>
+              <w:t>viên</w:t>
+            </w:r>
+            <w:proofErr w:type="spellEnd"/>
           </w:p>
         </w:tc>
         <w:tc>
@@ -1657,6 +2371,8 @@
                 <w:lang w:val="en-US"/>
               </w:rPr>
             </w:pPr>
+            <w:bookmarkStart w:id="7" w:name="_GoBack"/>
+            <w:bookmarkEnd w:id="7"/>
           </w:p>
         </w:tc>
       </w:tr>
@@ -1720,14 +2436,50 @@
           <w:lang w:val="en-US"/>
         </w:rPr>
       </w:pPr>
-      <w:bookmarkStart w:id="7" w:name="_Toc369450775"/>
-      <w:r>
-        <w:rPr>
-          <w:lang w:val="en-US"/>
-        </w:rPr>
-        <w:t>Danh sách các Use-case</w:t>
-      </w:r>
-      <w:bookmarkEnd w:id="7"/>
+      <w:bookmarkStart w:id="8" w:name="_Toc369450775"/>
+      <w:proofErr w:type="spellStart"/>
+      <w:r>
+        <w:rPr>
+          <w:lang w:val="en-US"/>
+        </w:rPr>
+        <w:t>Danh</w:t>
+      </w:r>
+      <w:proofErr w:type="spellEnd"/>
+      <w:r>
+        <w:rPr>
+          <w:lang w:val="en-US"/>
+        </w:rPr>
+        <w:t xml:space="preserve"> </w:t>
+      </w:r>
+      <w:proofErr w:type="spellStart"/>
+      <w:r>
+        <w:rPr>
+          <w:lang w:val="en-US"/>
+        </w:rPr>
+        <w:t>sách</w:t>
+      </w:r>
+      <w:proofErr w:type="spellEnd"/>
+      <w:r>
+        <w:rPr>
+          <w:lang w:val="en-US"/>
+        </w:rPr>
+        <w:t xml:space="preserve"> </w:t>
+      </w:r>
+      <w:proofErr w:type="spellStart"/>
+      <w:r>
+        <w:rPr>
+          <w:lang w:val="en-US"/>
+        </w:rPr>
+        <w:t>các</w:t>
+      </w:r>
+      <w:proofErr w:type="spellEnd"/>
+      <w:r>
+        <w:rPr>
+          <w:lang w:val="en-US"/>
+        </w:rPr>
+        <w:t xml:space="preserve"> Use-case</w:t>
+      </w:r>
+      <w:bookmarkEnd w:id="8"/>
     </w:p>
     <w:tbl>
       <w:tblPr>
@@ -1780,11 +2532,19 @@
                 <w:lang w:val="en-US"/>
               </w:rPr>
             </w:pPr>
+            <w:proofErr w:type="spellStart"/>
             <w:r>
               <w:rPr>
                 <w:lang w:val="en-US"/>
               </w:rPr>
-              <w:t>Tên Use-case</w:t>
+              <w:t>Tên</w:t>
+            </w:r>
+            <w:proofErr w:type="spellEnd"/>
+            <w:r>
+              <w:rPr>
+                <w:lang w:val="en-US"/>
+              </w:rPr>
+              <w:t xml:space="preserve"> Use-case</w:t>
             </w:r>
           </w:p>
         </w:tc>
@@ -1804,8 +2564,44 @@
               <w:rPr>
                 <w:lang w:val="en-US"/>
               </w:rPr>
-              <w:t>Ý nghĩa/Ghi chú</w:t>
+              <w:t xml:space="preserve">Ý </w:t>
             </w:r>
+            <w:proofErr w:type="spellStart"/>
+            <w:r>
+              <w:rPr>
+                <w:lang w:val="en-US"/>
+              </w:rPr>
+              <w:t>nghĩa</w:t>
+            </w:r>
+            <w:proofErr w:type="spellEnd"/>
+            <w:r>
+              <w:rPr>
+                <w:lang w:val="en-US"/>
+              </w:rPr>
+              <w:t>/</w:t>
+            </w:r>
+            <w:proofErr w:type="spellStart"/>
+            <w:r>
+              <w:rPr>
+                <w:lang w:val="en-US"/>
+              </w:rPr>
+              <w:t>Ghi</w:t>
+            </w:r>
+            <w:proofErr w:type="spellEnd"/>
+            <w:r>
+              <w:rPr>
+                <w:lang w:val="en-US"/>
+              </w:rPr>
+              <w:t xml:space="preserve"> </w:t>
+            </w:r>
+            <w:proofErr w:type="spellStart"/>
+            <w:r>
+              <w:rPr>
+                <w:lang w:val="en-US"/>
+              </w:rPr>
+              <w:t>chú</w:t>
+            </w:r>
+            <w:proofErr w:type="spellEnd"/>
           </w:p>
         </w:tc>
       </w:tr>
@@ -1910,12 +2706,34 @@
           <w:lang w:val="en-US"/>
         </w:rPr>
       </w:pPr>
-      <w:bookmarkStart w:id="8" w:name="_Toc369450776"/>
-      <w:r>
-        <w:rPr>
-          <w:lang w:val="en-US"/>
-        </w:rPr>
-        <w:t xml:space="preserve">Đặc tả </w:t>
+      <w:bookmarkStart w:id="9" w:name="_Toc369450776"/>
+      <w:proofErr w:type="spellStart"/>
+      <w:r>
+        <w:rPr>
+          <w:lang w:val="en-US"/>
+        </w:rPr>
+        <w:t>Đặc</w:t>
+      </w:r>
+      <w:proofErr w:type="spellEnd"/>
+      <w:r>
+        <w:rPr>
+          <w:lang w:val="en-US"/>
+        </w:rPr>
+        <w:t xml:space="preserve"> </w:t>
+      </w:r>
+      <w:proofErr w:type="spellStart"/>
+      <w:r>
+        <w:rPr>
+          <w:lang w:val="en-US"/>
+        </w:rPr>
+        <w:t>tả</w:t>
+      </w:r>
+      <w:proofErr w:type="spellEnd"/>
+      <w:r>
+        <w:rPr>
+          <w:lang w:val="en-US"/>
+        </w:rPr>
+        <w:t xml:space="preserve"> </w:t>
       </w:r>
       <w:bookmarkEnd w:id="2"/>
       <w:bookmarkEnd w:id="3"/>
@@ -1928,7 +2746,7 @@
         </w:rPr>
         <w:t>Use-case</w:t>
       </w:r>
-      <w:bookmarkEnd w:id="8"/>
+      <w:bookmarkEnd w:id="9"/>
       <w:r>
         <w:rPr>
           <w:lang w:val="en-US"/>
@@ -1948,6 +2766,7 @@
           <w:lang w:val="en-US"/>
         </w:rPr>
       </w:pPr>
+      <w:proofErr w:type="spellStart"/>
       <w:r>
         <w:rPr>
           <w:b/>
@@ -1955,7 +2774,197 @@
           <w:color w:val="0000FF"/>
           <w:lang w:val="en-US"/>
         </w:rPr>
-        <w:t>Ghi chú: Với mỗi Use-case, đặc tả nội dung của Use-case theo template sau:</w:t>
+        <w:t>Ghi</w:t>
+      </w:r>
+      <w:proofErr w:type="spellEnd"/>
+      <w:r>
+        <w:rPr>
+          <w:b/>
+          <w:i/>
+          <w:color w:val="0000FF"/>
+          <w:lang w:val="en-US"/>
+        </w:rPr>
+        <w:t xml:space="preserve"> </w:t>
+      </w:r>
+      <w:proofErr w:type="spellStart"/>
+      <w:r>
+        <w:rPr>
+          <w:b/>
+          <w:i/>
+          <w:color w:val="0000FF"/>
+          <w:lang w:val="en-US"/>
+        </w:rPr>
+        <w:t>chú</w:t>
+      </w:r>
+      <w:proofErr w:type="spellEnd"/>
+      <w:r>
+        <w:rPr>
+          <w:b/>
+          <w:i/>
+          <w:color w:val="0000FF"/>
+          <w:lang w:val="en-US"/>
+        </w:rPr>
+        <w:t xml:space="preserve">: </w:t>
+      </w:r>
+      <w:proofErr w:type="spellStart"/>
+      <w:r>
+        <w:rPr>
+          <w:b/>
+          <w:i/>
+          <w:color w:val="0000FF"/>
+          <w:lang w:val="en-US"/>
+        </w:rPr>
+        <w:t>Với</w:t>
+      </w:r>
+      <w:proofErr w:type="spellEnd"/>
+      <w:r>
+        <w:rPr>
+          <w:b/>
+          <w:i/>
+          <w:color w:val="0000FF"/>
+          <w:lang w:val="en-US"/>
+        </w:rPr>
+        <w:t xml:space="preserve"> </w:t>
+      </w:r>
+      <w:proofErr w:type="spellStart"/>
+      <w:r>
+        <w:rPr>
+          <w:b/>
+          <w:i/>
+          <w:color w:val="0000FF"/>
+          <w:lang w:val="en-US"/>
+        </w:rPr>
+        <w:t>mỗi</w:t>
+      </w:r>
+      <w:proofErr w:type="spellEnd"/>
+      <w:r>
+        <w:rPr>
+          <w:b/>
+          <w:i/>
+          <w:color w:val="0000FF"/>
+          <w:lang w:val="en-US"/>
+        </w:rPr>
+        <w:t xml:space="preserve"> Use-case, </w:t>
+      </w:r>
+      <w:proofErr w:type="spellStart"/>
+      <w:r>
+        <w:rPr>
+          <w:b/>
+          <w:i/>
+          <w:color w:val="0000FF"/>
+          <w:lang w:val="en-US"/>
+        </w:rPr>
+        <w:t>đặc</w:t>
+      </w:r>
+      <w:proofErr w:type="spellEnd"/>
+      <w:r>
+        <w:rPr>
+          <w:b/>
+          <w:i/>
+          <w:color w:val="0000FF"/>
+          <w:lang w:val="en-US"/>
+        </w:rPr>
+        <w:t xml:space="preserve"> </w:t>
+      </w:r>
+      <w:proofErr w:type="spellStart"/>
+      <w:r>
+        <w:rPr>
+          <w:b/>
+          <w:i/>
+          <w:color w:val="0000FF"/>
+          <w:lang w:val="en-US"/>
+        </w:rPr>
+        <w:t>tả</w:t>
+      </w:r>
+      <w:proofErr w:type="spellEnd"/>
+      <w:r>
+        <w:rPr>
+          <w:b/>
+          <w:i/>
+          <w:color w:val="0000FF"/>
+          <w:lang w:val="en-US"/>
+        </w:rPr>
+        <w:t xml:space="preserve"> </w:t>
+      </w:r>
+      <w:proofErr w:type="spellStart"/>
+      <w:r>
+        <w:rPr>
+          <w:b/>
+          <w:i/>
+          <w:color w:val="0000FF"/>
+          <w:lang w:val="en-US"/>
+        </w:rPr>
+        <w:t>nội</w:t>
+      </w:r>
+      <w:proofErr w:type="spellEnd"/>
+      <w:r>
+        <w:rPr>
+          <w:b/>
+          <w:i/>
+          <w:color w:val="0000FF"/>
+          <w:lang w:val="en-US"/>
+        </w:rPr>
+        <w:t xml:space="preserve"> dung </w:t>
+      </w:r>
+      <w:proofErr w:type="spellStart"/>
+      <w:r>
+        <w:rPr>
+          <w:b/>
+          <w:i/>
+          <w:color w:val="0000FF"/>
+          <w:lang w:val="en-US"/>
+        </w:rPr>
+        <w:t>của</w:t>
+      </w:r>
+      <w:proofErr w:type="spellEnd"/>
+      <w:r>
+        <w:rPr>
+          <w:b/>
+          <w:i/>
+          <w:color w:val="0000FF"/>
+          <w:lang w:val="en-US"/>
+        </w:rPr>
+        <w:t xml:space="preserve"> Use-case </w:t>
+      </w:r>
+      <w:proofErr w:type="spellStart"/>
+      <w:r>
+        <w:rPr>
+          <w:b/>
+          <w:i/>
+          <w:color w:val="0000FF"/>
+          <w:lang w:val="en-US"/>
+        </w:rPr>
+        <w:t>theo</w:t>
+      </w:r>
+      <w:proofErr w:type="spellEnd"/>
+      <w:r>
+        <w:rPr>
+          <w:b/>
+          <w:i/>
+          <w:color w:val="0000FF"/>
+          <w:lang w:val="en-US"/>
+        </w:rPr>
+        <w:t xml:space="preserve"> template </w:t>
+      </w:r>
+      <w:proofErr w:type="spellStart"/>
+      <w:r>
+        <w:rPr>
+          <w:b/>
+          <w:i/>
+          <w:color w:val="0000FF"/>
+          <w:lang w:val="en-US"/>
+        </w:rPr>
+        <w:t>sau</w:t>
+      </w:r>
+      <w:proofErr w:type="spellEnd"/>
+      <w:r>
+        <w:rPr>
+          <w:b/>
+          <w:i/>
+          <w:color w:val="0000FF"/>
+          <w:lang w:val="en-US"/>
+        </w:rPr>
+        <w:t>:</w:t>
       </w:r>
     </w:p>
     <w:p>
@@ -1967,21 +2976,59 @@
           <w:lang w:val="en-US"/>
         </w:rPr>
       </w:pPr>
-      <w:bookmarkStart w:id="9" w:name="_Toc369450777"/>
-      <w:r>
-        <w:rPr>
-          <w:lang w:val="en-US"/>
-        </w:rPr>
-        <w:t xml:space="preserve">Đặc tả Use-case </w:t>
-      </w:r>
-      <w:r>
-        <w:rPr>
-          <w:color w:val="0000FF"/>
-          <w:lang w:val="en-US"/>
-        </w:rPr>
-        <w:t>“Tên Use-case”</w:t>
-      </w:r>
-      <w:bookmarkEnd w:id="9"/>
+      <w:bookmarkStart w:id="10" w:name="_Toc369450777"/>
+      <w:proofErr w:type="spellStart"/>
+      <w:r>
+        <w:rPr>
+          <w:lang w:val="en-US"/>
+        </w:rPr>
+        <w:t>Đặc</w:t>
+      </w:r>
+      <w:proofErr w:type="spellEnd"/>
+      <w:r>
+        <w:rPr>
+          <w:lang w:val="en-US"/>
+        </w:rPr>
+        <w:t xml:space="preserve"> </w:t>
+      </w:r>
+      <w:proofErr w:type="spellStart"/>
+      <w:r>
+        <w:rPr>
+          <w:lang w:val="en-US"/>
+        </w:rPr>
+        <w:t>tả</w:t>
+      </w:r>
+      <w:proofErr w:type="spellEnd"/>
+      <w:r>
+        <w:rPr>
+          <w:lang w:val="en-US"/>
+        </w:rPr>
+        <w:t xml:space="preserve"> Use-case </w:t>
+      </w:r>
+      <w:r>
+        <w:rPr>
+          <w:color w:val="0000FF"/>
+          <w:lang w:val="en-US"/>
+        </w:rPr>
+        <w:t>“</w:t>
+      </w:r>
+      <w:proofErr w:type="spellStart"/>
+      <w:r>
+        <w:rPr>
+          <w:color w:val="0000FF"/>
+          <w:lang w:val="en-US"/>
+        </w:rPr>
+        <w:t>Tên</w:t>
+      </w:r>
+      <w:proofErr w:type="spellEnd"/>
+      <w:r>
+        <w:rPr>
+          <w:color w:val="0000FF"/>
+          <w:lang w:val="en-US"/>
+        </w:rPr>
+        <w:t xml:space="preserve"> Use-case”</w:t>
+      </w:r>
+      <w:bookmarkEnd w:id="10"/>
     </w:p>
     <w:p>
       <w:pPr>
@@ -2018,6 +3065,7 @@
         <w:jc w:val="both"/>
       </w:pPr>
       <w:r>
+        <w:lastRenderedPageBreak/>
         <w:t>Dòng sự kiện</w:t>
       </w:r>
     </w:p>
@@ -2087,13 +3135,311 @@
           <w:lang w:val="en-US"/>
         </w:rPr>
       </w:pPr>
-      <w:r>
-        <w:rPr>
-          <w:i/>
-          <w:color w:val="0000FF"/>
-          <w:lang w:val="en-US"/>
-        </w:rPr>
-        <w:t>Trình bày các dòng sự kiện khác. Nếu không có dòng sự kiện khác, ghi “Không có”</w:t>
+      <w:proofErr w:type="spellStart"/>
+      <w:r>
+        <w:rPr>
+          <w:i/>
+          <w:color w:val="0000FF"/>
+          <w:lang w:val="en-US"/>
+        </w:rPr>
+        <w:t>Trình</w:t>
+      </w:r>
+      <w:proofErr w:type="spellEnd"/>
+      <w:r>
+        <w:rPr>
+          <w:i/>
+          <w:color w:val="0000FF"/>
+          <w:lang w:val="en-US"/>
+        </w:rPr>
+        <w:t xml:space="preserve"> </w:t>
+      </w:r>
+      <w:proofErr w:type="spellStart"/>
+      <w:r>
+        <w:rPr>
+          <w:i/>
+          <w:color w:val="0000FF"/>
+          <w:lang w:val="en-US"/>
+        </w:rPr>
+        <w:t>bày</w:t>
+      </w:r>
+      <w:proofErr w:type="spellEnd"/>
+      <w:r>
+        <w:rPr>
+          <w:i/>
+          <w:color w:val="0000FF"/>
+          <w:lang w:val="en-US"/>
+        </w:rPr>
+        <w:t xml:space="preserve"> </w:t>
+      </w:r>
+      <w:proofErr w:type="spellStart"/>
+      <w:r>
+        <w:rPr>
+          <w:i/>
+          <w:color w:val="0000FF"/>
+          <w:lang w:val="en-US"/>
+        </w:rPr>
+        <w:t>các</w:t>
+      </w:r>
+      <w:proofErr w:type="spellEnd"/>
+      <w:r>
+        <w:rPr>
+          <w:i/>
+          <w:color w:val="0000FF"/>
+          <w:lang w:val="en-US"/>
+        </w:rPr>
+        <w:t xml:space="preserve"> </w:t>
+      </w:r>
+      <w:proofErr w:type="spellStart"/>
+      <w:r>
+        <w:rPr>
+          <w:i/>
+          <w:color w:val="0000FF"/>
+          <w:lang w:val="en-US"/>
+        </w:rPr>
+        <w:t>dòng</w:t>
+      </w:r>
+      <w:proofErr w:type="spellEnd"/>
+      <w:r>
+        <w:rPr>
+          <w:i/>
+          <w:color w:val="0000FF"/>
+          <w:lang w:val="en-US"/>
+        </w:rPr>
+        <w:t xml:space="preserve"> </w:t>
+      </w:r>
+      <w:proofErr w:type="spellStart"/>
+      <w:r>
+        <w:rPr>
+          <w:i/>
+          <w:color w:val="0000FF"/>
+          <w:lang w:val="en-US"/>
+        </w:rPr>
+        <w:t>sự</w:t>
+      </w:r>
+      <w:proofErr w:type="spellEnd"/>
+      <w:r>
+        <w:rPr>
+          <w:i/>
+          <w:color w:val="0000FF"/>
+          <w:lang w:val="en-US"/>
+        </w:rPr>
+        <w:t xml:space="preserve"> </w:t>
+      </w:r>
+      <w:proofErr w:type="spellStart"/>
+      <w:r>
+        <w:rPr>
+          <w:i/>
+          <w:color w:val="0000FF"/>
+          <w:lang w:val="en-US"/>
+        </w:rPr>
+        <w:t>kiện</w:t>
+      </w:r>
+      <w:proofErr w:type="spellEnd"/>
+      <w:r>
+        <w:rPr>
+          <w:i/>
+          <w:color w:val="0000FF"/>
+          <w:lang w:val="en-US"/>
+        </w:rPr>
+        <w:t xml:space="preserve"> </w:t>
+      </w:r>
+      <w:proofErr w:type="spellStart"/>
+      <w:r>
+        <w:rPr>
+          <w:i/>
+          <w:color w:val="0000FF"/>
+          <w:lang w:val="en-US"/>
+        </w:rPr>
+        <w:t>khác</w:t>
+      </w:r>
+      <w:proofErr w:type="spellEnd"/>
+      <w:r>
+        <w:rPr>
+          <w:i/>
+          <w:color w:val="0000FF"/>
+          <w:lang w:val="en-US"/>
+        </w:rPr>
+        <w:t xml:space="preserve">. </w:t>
+      </w:r>
+      <w:proofErr w:type="spellStart"/>
+      <w:r>
+        <w:rPr>
+          <w:i/>
+          <w:color w:val="0000FF"/>
+          <w:lang w:val="en-US"/>
+        </w:rPr>
+        <w:t>Nếu</w:t>
+      </w:r>
+      <w:proofErr w:type="spellEnd"/>
+      <w:r>
+        <w:rPr>
+          <w:i/>
+          <w:color w:val="0000FF"/>
+          <w:lang w:val="en-US"/>
+        </w:rPr>
+        <w:t xml:space="preserve"> </w:t>
+      </w:r>
+      <w:proofErr w:type="spellStart"/>
+      <w:r>
+        <w:rPr>
+          <w:i/>
+          <w:color w:val="0000FF"/>
+          <w:lang w:val="en-US"/>
+        </w:rPr>
+        <w:t>không</w:t>
+      </w:r>
+      <w:proofErr w:type="spellEnd"/>
+      <w:r>
+        <w:rPr>
+          <w:i/>
+          <w:color w:val="0000FF"/>
+          <w:lang w:val="en-US"/>
+        </w:rPr>
+        <w:t xml:space="preserve"> </w:t>
+      </w:r>
+      <w:proofErr w:type="spellStart"/>
+      <w:r>
+        <w:rPr>
+          <w:i/>
+          <w:color w:val="0000FF"/>
+          <w:lang w:val="en-US"/>
+        </w:rPr>
+        <w:t>có</w:t>
+      </w:r>
+      <w:proofErr w:type="spellEnd"/>
+      <w:r>
+        <w:rPr>
+          <w:i/>
+          <w:color w:val="0000FF"/>
+          <w:lang w:val="en-US"/>
+        </w:rPr>
+        <w:t xml:space="preserve"> </w:t>
+      </w:r>
+      <w:proofErr w:type="spellStart"/>
+      <w:r>
+        <w:rPr>
+          <w:i/>
+          <w:color w:val="0000FF"/>
+          <w:lang w:val="en-US"/>
+        </w:rPr>
+        <w:t>dòng</w:t>
+      </w:r>
+      <w:proofErr w:type="spellEnd"/>
+      <w:r>
+        <w:rPr>
+          <w:i/>
+          <w:color w:val="0000FF"/>
+          <w:lang w:val="en-US"/>
+        </w:rPr>
+        <w:t xml:space="preserve"> </w:t>
+      </w:r>
+      <w:proofErr w:type="spellStart"/>
+      <w:r>
+        <w:rPr>
+          <w:i/>
+          <w:color w:val="0000FF"/>
+          <w:lang w:val="en-US"/>
+        </w:rPr>
+        <w:t>sự</w:t>
+      </w:r>
+      <w:proofErr w:type="spellEnd"/>
+      <w:r>
+        <w:rPr>
+          <w:i/>
+          <w:color w:val="0000FF"/>
+          <w:lang w:val="en-US"/>
+        </w:rPr>
+        <w:t xml:space="preserve"> </w:t>
+      </w:r>
+      <w:proofErr w:type="spellStart"/>
+      <w:r>
+        <w:rPr>
+          <w:i/>
+          <w:color w:val="0000FF"/>
+          <w:lang w:val="en-US"/>
+        </w:rPr>
+        <w:t>kiện</w:t>
+      </w:r>
+      <w:proofErr w:type="spellEnd"/>
+      <w:r>
+        <w:rPr>
+          <w:i/>
+          <w:color w:val="0000FF"/>
+          <w:lang w:val="en-US"/>
+        </w:rPr>
+        <w:t xml:space="preserve"> </w:t>
+      </w:r>
+      <w:proofErr w:type="spellStart"/>
+      <w:r>
+        <w:rPr>
+          <w:i/>
+          <w:color w:val="0000FF"/>
+          <w:lang w:val="en-US"/>
+        </w:rPr>
+        <w:t>khác</w:t>
+      </w:r>
+      <w:proofErr w:type="spellEnd"/>
+      <w:r>
+        <w:rPr>
+          <w:i/>
+          <w:color w:val="0000FF"/>
+          <w:lang w:val="en-US"/>
+        </w:rPr>
+        <w:t xml:space="preserve">, </w:t>
+      </w:r>
+      <w:proofErr w:type="spellStart"/>
+      <w:r>
+        <w:rPr>
+          <w:i/>
+          <w:color w:val="0000FF"/>
+          <w:lang w:val="en-US"/>
+        </w:rPr>
+        <w:t>ghi</w:t>
+      </w:r>
+      <w:proofErr w:type="spellEnd"/>
+      <w:r>
+        <w:rPr>
+          <w:i/>
+          <w:color w:val="0000FF"/>
+          <w:lang w:val="en-US"/>
+        </w:rPr>
+        <w:t xml:space="preserve"> “</w:t>
+      </w:r>
+      <w:proofErr w:type="spellStart"/>
+      <w:r>
+        <w:rPr>
+          <w:i/>
+          <w:color w:val="0000FF"/>
+          <w:lang w:val="en-US"/>
+        </w:rPr>
+        <w:t>Không</w:t>
+      </w:r>
+      <w:proofErr w:type="spellEnd"/>
+      <w:r>
+        <w:rPr>
+          <w:i/>
+          <w:color w:val="0000FF"/>
+          <w:lang w:val="en-US"/>
+        </w:rPr>
+        <w:t xml:space="preserve"> </w:t>
+      </w:r>
+      <w:proofErr w:type="spellStart"/>
+      <w:r>
+        <w:rPr>
+          <w:i/>
+          <w:color w:val="0000FF"/>
+          <w:lang w:val="en-US"/>
+        </w:rPr>
+        <w:t>có</w:t>
+      </w:r>
+      <w:proofErr w:type="spellEnd"/>
+      <w:r>
+        <w:rPr>
+          <w:i/>
+          <w:color w:val="0000FF"/>
+          <w:lang w:val="en-US"/>
+        </w:rPr>
+        <w:t>”</w:t>
       </w:r>
     </w:p>
     <w:p>
@@ -2170,11 +3516,117 @@
         <w:spacing w:line="360" w:lineRule="auto"/>
         <w:jc w:val="both"/>
       </w:pPr>
-      <w:r>
-        <w:rPr>
-          <w:lang w:val="en-US"/>
-        </w:rPr>
-        <w:t>Trạng thái hệ thống sau khi thực hiện Use-case</w:t>
+      <w:proofErr w:type="spellStart"/>
+      <w:r>
+        <w:rPr>
+          <w:lang w:val="en-US"/>
+        </w:rPr>
+        <w:t>Trạng</w:t>
+      </w:r>
+      <w:proofErr w:type="spellEnd"/>
+      <w:r>
+        <w:rPr>
+          <w:lang w:val="en-US"/>
+        </w:rPr>
+        <w:t xml:space="preserve"> </w:t>
+      </w:r>
+      <w:proofErr w:type="spellStart"/>
+      <w:r>
+        <w:rPr>
+          <w:lang w:val="en-US"/>
+        </w:rPr>
+        <w:t>thái</w:t>
+      </w:r>
+      <w:proofErr w:type="spellEnd"/>
+      <w:r>
+        <w:rPr>
+          <w:lang w:val="en-US"/>
+        </w:rPr>
+        <w:t xml:space="preserve"> </w:t>
+      </w:r>
+      <w:proofErr w:type="spellStart"/>
+      <w:r>
+        <w:rPr>
+          <w:lang w:val="en-US"/>
+        </w:rPr>
+        <w:t>hệ</w:t>
+      </w:r>
+      <w:proofErr w:type="spellEnd"/>
+      <w:r>
+        <w:rPr>
+          <w:lang w:val="en-US"/>
+        </w:rPr>
+        <w:t xml:space="preserve"> </w:t>
+      </w:r>
+      <w:proofErr w:type="spellStart"/>
+      <w:r>
+        <w:rPr>
+          <w:lang w:val="en-US"/>
+        </w:rPr>
+        <w:t>thống</w:t>
+      </w:r>
+      <w:proofErr w:type="spellEnd"/>
+      <w:r>
+        <w:rPr>
+          <w:lang w:val="en-US"/>
+        </w:rPr>
+        <w:t xml:space="preserve"> </w:t>
+      </w:r>
+      <w:proofErr w:type="spellStart"/>
+      <w:r>
+        <w:rPr>
+          <w:lang w:val="en-US"/>
+        </w:rPr>
+        <w:t>sau</w:t>
+      </w:r>
+      <w:proofErr w:type="spellEnd"/>
+      <w:r>
+        <w:rPr>
+          <w:lang w:val="en-US"/>
+        </w:rPr>
+        <w:t xml:space="preserve"> </w:t>
+      </w:r>
+      <w:proofErr w:type="spellStart"/>
+      <w:r>
+        <w:rPr>
+          <w:lang w:val="en-US"/>
+        </w:rPr>
+        <w:t>khi</w:t>
+      </w:r>
+      <w:proofErr w:type="spellEnd"/>
+      <w:r>
+        <w:rPr>
+          <w:lang w:val="en-US"/>
+        </w:rPr>
+        <w:t xml:space="preserve"> </w:t>
+      </w:r>
+      <w:proofErr w:type="spellStart"/>
+      <w:r>
+        <w:rPr>
+          <w:lang w:val="en-US"/>
+        </w:rPr>
+        <w:t>thực</w:t>
+      </w:r>
+      <w:proofErr w:type="spellEnd"/>
+      <w:r>
+        <w:rPr>
+          <w:lang w:val="en-US"/>
+        </w:rPr>
+        <w:t xml:space="preserve"> </w:t>
+      </w:r>
+      <w:proofErr w:type="spellStart"/>
+      <w:r>
+        <w:rPr>
+          <w:lang w:val="en-US"/>
+        </w:rPr>
+        <w:t>hiện</w:t>
+      </w:r>
+      <w:proofErr w:type="spellEnd"/>
+      <w:r>
+        <w:rPr>
+          <w:lang w:val="en-US"/>
+        </w:rPr>
+        <w:t xml:space="preserve"> Use-case</w:t>
       </w:r>
     </w:p>
     <w:p>
@@ -2203,13 +3655,42 @@
           <w:lang w:val="en-US"/>
         </w:rPr>
       </w:pPr>
-      <w:r>
-        <w:rPr>
-          <w:lang w:val="en-US"/>
-        </w:rPr>
-        <w:lastRenderedPageBreak/>
-        <w:t>Điểm mở rộng</w:t>
-      </w:r>
+      <w:proofErr w:type="spellStart"/>
+      <w:r>
+        <w:rPr>
+          <w:lang w:val="en-US"/>
+        </w:rPr>
+        <w:t>Điểm</w:t>
+      </w:r>
+      <w:proofErr w:type="spellEnd"/>
+      <w:r>
+        <w:rPr>
+          <w:lang w:val="en-US"/>
+        </w:rPr>
+        <w:t xml:space="preserve"> </w:t>
+      </w:r>
+      <w:proofErr w:type="spellStart"/>
+      <w:r>
+        <w:rPr>
+          <w:lang w:val="en-US"/>
+        </w:rPr>
+        <w:t>mở</w:t>
+      </w:r>
+      <w:proofErr w:type="spellEnd"/>
+      <w:r>
+        <w:rPr>
+          <w:lang w:val="en-US"/>
+        </w:rPr>
+        <w:t xml:space="preserve"> </w:t>
+      </w:r>
+      <w:proofErr w:type="spellStart"/>
+      <w:r>
+        <w:rPr>
+          <w:lang w:val="en-US"/>
+        </w:rPr>
+        <w:t>rộng</w:t>
+      </w:r>
+      <w:proofErr w:type="spellEnd"/>
     </w:p>
     <w:p>
       <w:pPr>
@@ -2228,13 +3709,41 @@
         </w:rPr>
         <w:t xml:space="preserve">Mô tả những tình huống </w:t>
       </w:r>
-      <w:r>
-        <w:rPr>
-          <w:i/>
-          <w:color w:val="0000FF"/>
-          <w:lang w:val="en-US"/>
-        </w:rPr>
-        <w:t xml:space="preserve">xuất hiện </w:t>
+      <w:proofErr w:type="spellStart"/>
+      <w:r>
+        <w:rPr>
+          <w:i/>
+          <w:color w:val="0000FF"/>
+          <w:lang w:val="en-US"/>
+        </w:rPr>
+        <w:t>xuất</w:t>
+      </w:r>
+      <w:proofErr w:type="spellEnd"/>
+      <w:r>
+        <w:rPr>
+          <w:i/>
+          <w:color w:val="0000FF"/>
+          <w:lang w:val="en-US"/>
+        </w:rPr>
+        <w:t xml:space="preserve"> </w:t>
+      </w:r>
+      <w:proofErr w:type="spellStart"/>
+      <w:r>
+        <w:rPr>
+          <w:i/>
+          <w:color w:val="0000FF"/>
+          <w:lang w:val="en-US"/>
+        </w:rPr>
+        <w:t>hiện</w:t>
+      </w:r>
+      <w:proofErr w:type="spellEnd"/>
+      <w:r>
+        <w:rPr>
+          <w:i/>
+          <w:color w:val="0000FF"/>
+          <w:lang w:val="en-US"/>
+        </w:rPr>
+        <w:t xml:space="preserve"> </w:t>
       </w:r>
       <w:r>
         <w:rPr>
@@ -2243,13 +3752,59 @@
         </w:rPr>
         <w:t xml:space="preserve">các Use-case khác </w:t>
       </w:r>
-      <w:r>
-        <w:rPr>
-          <w:i/>
-          <w:color w:val="0000FF"/>
-          <w:lang w:val="en-US"/>
-        </w:rPr>
-        <w:t>có quan hệ &lt;&lt;</w:t>
+      <w:proofErr w:type="spellStart"/>
+      <w:r>
+        <w:rPr>
+          <w:i/>
+          <w:color w:val="0000FF"/>
+          <w:lang w:val="en-US"/>
+        </w:rPr>
+        <w:t>có</w:t>
+      </w:r>
+      <w:proofErr w:type="spellEnd"/>
+      <w:r>
+        <w:rPr>
+          <w:i/>
+          <w:color w:val="0000FF"/>
+          <w:lang w:val="en-US"/>
+        </w:rPr>
+        <w:t xml:space="preserve"> </w:t>
+      </w:r>
+      <w:proofErr w:type="spellStart"/>
+      <w:r>
+        <w:rPr>
+          <w:i/>
+          <w:color w:val="0000FF"/>
+          <w:lang w:val="en-US"/>
+        </w:rPr>
+        <w:t>quan</w:t>
+      </w:r>
+      <w:proofErr w:type="spellEnd"/>
+      <w:r>
+        <w:rPr>
+          <w:i/>
+          <w:color w:val="0000FF"/>
+          <w:lang w:val="en-US"/>
+        </w:rPr>
+        <w:t xml:space="preserve"> </w:t>
+      </w:r>
+      <w:proofErr w:type="spellStart"/>
+      <w:r>
+        <w:rPr>
+          <w:i/>
+          <w:color w:val="0000FF"/>
+          <w:lang w:val="en-US"/>
+        </w:rPr>
+        <w:t>hệ</w:t>
+      </w:r>
+      <w:proofErr w:type="spellEnd"/>
+      <w:r>
+        <w:rPr>
+          <w:i/>
+          <w:color w:val="0000FF"/>
+          <w:lang w:val="en-US"/>
+        </w:rPr>
+        <w:t xml:space="preserve"> &lt;&lt;</w:t>
       </w:r>
       <w:r>
         <w:rPr>
@@ -2264,7 +3819,61 @@
           <w:color w:val="0000FF"/>
           <w:lang w:val="en-US"/>
         </w:rPr>
-        <w:t>&gt;&gt; với Use-case đang xét.</w:t>
+        <w:t xml:space="preserve">&gt;&gt; </w:t>
+      </w:r>
+      <w:proofErr w:type="spellStart"/>
+      <w:r>
+        <w:rPr>
+          <w:i/>
+          <w:color w:val="0000FF"/>
+          <w:lang w:val="en-US"/>
+        </w:rPr>
+        <w:t>với</w:t>
+      </w:r>
+      <w:proofErr w:type="spellEnd"/>
+      <w:r>
+        <w:rPr>
+          <w:i/>
+          <w:color w:val="0000FF"/>
+          <w:lang w:val="en-US"/>
+        </w:rPr>
+        <w:t xml:space="preserve"> Use-case </w:t>
+      </w:r>
+      <w:proofErr w:type="spellStart"/>
+      <w:r>
+        <w:rPr>
+          <w:i/>
+          <w:color w:val="0000FF"/>
+          <w:lang w:val="en-US"/>
+        </w:rPr>
+        <w:t>đang</w:t>
+      </w:r>
+      <w:proofErr w:type="spellEnd"/>
+      <w:r>
+        <w:rPr>
+          <w:i/>
+          <w:color w:val="0000FF"/>
+          <w:lang w:val="en-US"/>
+        </w:rPr>
+        <w:t xml:space="preserve"> </w:t>
+      </w:r>
+      <w:proofErr w:type="spellStart"/>
+      <w:r>
+        <w:rPr>
+          <w:i/>
+          <w:color w:val="0000FF"/>
+          <w:lang w:val="en-US"/>
+        </w:rPr>
+        <w:t>xét</w:t>
+      </w:r>
+      <w:proofErr w:type="spellEnd"/>
+      <w:r>
+        <w:rPr>
+          <w:i/>
+          <w:color w:val="0000FF"/>
+          <w:lang w:val="en-US"/>
+        </w:rPr>
+        <w:t>.</w:t>
       </w:r>
     </w:p>
     <w:p>
@@ -2279,8 +3888,8 @@
       </w:pPr>
     </w:p>
     <w:sectPr>
-      <w:headerReference w:type="default" r:id="rId13"/>
-      <w:footerReference w:type="default" r:id="rId14"/>
+      <w:headerReference w:type="default" r:id="rId14"/>
+      <w:footerReference w:type="default" r:id="rId15"/>
       <w:pgSz w:w="11907" w:h="16839" w:code="9"/>
       <w:pgMar w:top="1440" w:right="1440" w:bottom="1440" w:left="1440" w:header="720" w:footer="720" w:gutter="0"/>
       <w:pgNumType w:start="1"/>
@@ -2571,7 +4180,7 @@
               <w:rStyle w:val="PageNumber"/>
               <w:noProof/>
             </w:rPr>
-            <w:t>2</w:t>
+            <w:t>4</w:t>
           </w:r>
           <w:r>
             <w:rPr>
@@ -2774,7 +4383,7 @@
         </mc:Choice>
         <mc:Fallback>
           <w:pict>
-            <v:shape w14:anchorId="0B3EB6D5" id="Freeform 1" o:spid="_x0000_s1026" style="position:absolute;margin-left:0;margin-top:0;width:93.15pt;height:815.05pt;flip:x;z-index:251655680;visibility:visible;mso-wrap-style:square;mso-width-percent:0;mso-height-percent:0;mso-wrap-distance-left:9pt;mso-wrap-distance-top:0;mso-wrap-distance-right:9pt;mso-wrap-distance-bottom:0;mso-position-horizontal:absolute;mso-position-horizontal-relative:page;mso-position-vertical:absolute;mso-position-vertical-relative:page;mso-width-percent:0;mso-height-percent:0;mso-width-relative:page;mso-height-relative:page;v-text-anchor:top" coordsize="502,3168" o:gfxdata="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" path="m502,c93,,93,,93,,146,383,323,1900,,3168v502,,502,,502,l502,xe" fillcolor="#8db3e2" stroked="f" strokecolor="#212120">
+            <v:shape w14:anchorId="4972CC6B" id="Freeform 1" o:spid="_x0000_s1026" style="position:absolute;margin-left:0;margin-top:0;width:93.15pt;height:815.05pt;flip:x;z-index:251655680;visibility:visible;mso-wrap-style:square;mso-width-percent:0;mso-height-percent:0;mso-wrap-distance-left:9pt;mso-wrap-distance-top:0;mso-wrap-distance-right:9pt;mso-wrap-distance-bottom:0;mso-position-horizontal:absolute;mso-position-horizontal-relative:page;mso-position-vertical:absolute;mso-position-vertical-relative:page;mso-width-percent:0;mso-height-percent:0;mso-width-relative:page;mso-height-relative:page;v-text-anchor:top" coordsize="502,3168" o:gfxdata="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" path="m502,c93,,93,,93,,146,383,323,1900,,3168v502,,502,,502,l502,xe" fillcolor="#8db3e2" stroked="f" strokecolor="#212120">
               <v:fill color2="#1f497d" rotate="t" focus="100%" type="gradient"/>
               <v:shadow color="#8c8682"/>
               <v:path arrowok="t" o:connecttype="custom" o:connectlocs="1183005,0;219162,0;0,10351135;1183005,10351135;1183005,0" o:connectangles="0,0,0,0,0"/>
@@ -2895,6 +4504,7 @@
         </w14:props3d>
       </w:rPr>
     </w:pPr>
+    <w:proofErr w:type="spellStart"/>
     <w:r>
       <w:rPr>
         <w:rFonts w:ascii="Tahoma" w:eastAsia="Tahoma" w:hAnsi="Tahoma" w:cs="Tahoma"/>
@@ -2920,8 +4530,513 @@
           </w14:contourClr>
         </w14:props3d>
       </w:rPr>
-      <w:t>Đồ án môn Phân tích và thiết kế phần mềm</w:t>
+      <w:t>Đồ</w:t>
     </w:r>
+    <w:proofErr w:type="spellEnd"/>
+    <w:r>
+      <w:rPr>
+        <w:rFonts w:ascii="Tahoma" w:eastAsia="Tahoma" w:hAnsi="Tahoma" w:cs="Tahoma"/>
+        <w:b/>
+        <w:bCs/>
+        <w:color w:val="FF9900"/>
+        <w:spacing w:val="10"/>
+        <w:kern w:val="24"/>
+        <w:sz w:val="34"/>
+        <w:szCs w:val="72"/>
+        <w14:shadow w14:blurRad="50800" w14:dist="38989" w14:dir="5460000" w14:sx="100000" w14:sy="100000" w14:kx="0" w14:ky="0" w14:algn="tl">
+          <w14:srgbClr w14:val="000000">
+            <w14:alpha w14:val="62000"/>
+          </w14:srgbClr>
+        </w14:shadow>
+        <w14:reflection w14:blurRad="6350" w14:stA="55000" w14:stPos="0" w14:endA="300" w14:endPos="45500" w14:dist="0" w14:dir="5400000" w14:fadeDir="5400000" w14:sx="100000" w14:sy="-100000" w14:kx="0" w14:ky="0" w14:algn="bl"/>
+        <w14:props3d w14:extrusionH="25400" w14:contourW="8890" w14:prstMaterial="warmMatte">
+          <w14:bevelT w14:w="38100" w14:h="31750" w14:prst="circle"/>
+          <w14:contourClr>
+            <w14:schemeClr w14:val="accent2">
+              <w14:shade w14:val="75000"/>
+            </w14:schemeClr>
+          </w14:contourClr>
+        </w14:props3d>
+      </w:rPr>
+      <w:t xml:space="preserve"> </w:t>
+    </w:r>
+    <w:proofErr w:type="spellStart"/>
+    <w:r>
+      <w:rPr>
+        <w:rFonts w:ascii="Tahoma" w:eastAsia="Tahoma" w:hAnsi="Tahoma" w:cs="Tahoma"/>
+        <w:b/>
+        <w:bCs/>
+        <w:color w:val="FF9900"/>
+        <w:spacing w:val="10"/>
+        <w:kern w:val="24"/>
+        <w:sz w:val="34"/>
+        <w:szCs w:val="72"/>
+        <w14:shadow w14:blurRad="50800" w14:dist="38989" w14:dir="5460000" w14:sx="100000" w14:sy="100000" w14:kx="0" w14:ky="0" w14:algn="tl">
+          <w14:srgbClr w14:val="000000">
+            <w14:alpha w14:val="62000"/>
+          </w14:srgbClr>
+        </w14:shadow>
+        <w14:reflection w14:blurRad="6350" w14:stA="55000" w14:stPos="0" w14:endA="300" w14:endPos="45500" w14:dist="0" w14:dir="5400000" w14:fadeDir="5400000" w14:sx="100000" w14:sy="-100000" w14:kx="0" w14:ky="0" w14:algn="bl"/>
+        <w14:props3d w14:extrusionH="25400" w14:contourW="8890" w14:prstMaterial="warmMatte">
+          <w14:bevelT w14:w="38100" w14:h="31750" w14:prst="circle"/>
+          <w14:contourClr>
+            <w14:schemeClr w14:val="accent2">
+              <w14:shade w14:val="75000"/>
+            </w14:schemeClr>
+          </w14:contourClr>
+        </w14:props3d>
+      </w:rPr>
+      <w:t>án</w:t>
+    </w:r>
+    <w:proofErr w:type="spellEnd"/>
+    <w:r>
+      <w:rPr>
+        <w:rFonts w:ascii="Tahoma" w:eastAsia="Tahoma" w:hAnsi="Tahoma" w:cs="Tahoma"/>
+        <w:b/>
+        <w:bCs/>
+        <w:color w:val="FF9900"/>
+        <w:spacing w:val="10"/>
+        <w:kern w:val="24"/>
+        <w:sz w:val="34"/>
+        <w:szCs w:val="72"/>
+        <w14:shadow w14:blurRad="50800" w14:dist="38989" w14:dir="5460000" w14:sx="100000" w14:sy="100000" w14:kx="0" w14:ky="0" w14:algn="tl">
+          <w14:srgbClr w14:val="000000">
+            <w14:alpha w14:val="62000"/>
+          </w14:srgbClr>
+        </w14:shadow>
+        <w14:reflection w14:blurRad="6350" w14:stA="55000" w14:stPos="0" w14:endA="300" w14:endPos="45500" w14:dist="0" w14:dir="5400000" w14:fadeDir="5400000" w14:sx="100000" w14:sy="-100000" w14:kx="0" w14:ky="0" w14:algn="bl"/>
+        <w14:props3d w14:extrusionH="25400" w14:contourW="8890" w14:prstMaterial="warmMatte">
+          <w14:bevelT w14:w="38100" w14:h="31750" w14:prst="circle"/>
+          <w14:contourClr>
+            <w14:schemeClr w14:val="accent2">
+              <w14:shade w14:val="75000"/>
+            </w14:schemeClr>
+          </w14:contourClr>
+        </w14:props3d>
+      </w:rPr>
+      <w:t xml:space="preserve"> </w:t>
+    </w:r>
+    <w:proofErr w:type="spellStart"/>
+    <w:r>
+      <w:rPr>
+        <w:rFonts w:ascii="Tahoma" w:eastAsia="Tahoma" w:hAnsi="Tahoma" w:cs="Tahoma"/>
+        <w:b/>
+        <w:bCs/>
+        <w:color w:val="FF9900"/>
+        <w:spacing w:val="10"/>
+        <w:kern w:val="24"/>
+        <w:sz w:val="34"/>
+        <w:szCs w:val="72"/>
+        <w14:shadow w14:blurRad="50800" w14:dist="38989" w14:dir="5460000" w14:sx="100000" w14:sy="100000" w14:kx="0" w14:ky="0" w14:algn="tl">
+          <w14:srgbClr w14:val="000000">
+            <w14:alpha w14:val="62000"/>
+          </w14:srgbClr>
+        </w14:shadow>
+        <w14:reflection w14:blurRad="6350" w14:stA="55000" w14:stPos="0" w14:endA="300" w14:endPos="45500" w14:dist="0" w14:dir="5400000" w14:fadeDir="5400000" w14:sx="100000" w14:sy="-100000" w14:kx="0" w14:ky="0" w14:algn="bl"/>
+        <w14:props3d w14:extrusionH="25400" w14:contourW="8890" w14:prstMaterial="warmMatte">
+          <w14:bevelT w14:w="38100" w14:h="31750" w14:prst="circle"/>
+          <w14:contourClr>
+            <w14:schemeClr w14:val="accent2">
+              <w14:shade w14:val="75000"/>
+            </w14:schemeClr>
+          </w14:contourClr>
+        </w14:props3d>
+      </w:rPr>
+      <w:t>môn</w:t>
+    </w:r>
+    <w:proofErr w:type="spellEnd"/>
+    <w:r>
+      <w:rPr>
+        <w:rFonts w:ascii="Tahoma" w:eastAsia="Tahoma" w:hAnsi="Tahoma" w:cs="Tahoma"/>
+        <w:b/>
+        <w:bCs/>
+        <w:color w:val="FF9900"/>
+        <w:spacing w:val="10"/>
+        <w:kern w:val="24"/>
+        <w:sz w:val="34"/>
+        <w:szCs w:val="72"/>
+        <w14:shadow w14:blurRad="50800" w14:dist="38989" w14:dir="5460000" w14:sx="100000" w14:sy="100000" w14:kx="0" w14:ky="0" w14:algn="tl">
+          <w14:srgbClr w14:val="000000">
+            <w14:alpha w14:val="62000"/>
+          </w14:srgbClr>
+        </w14:shadow>
+        <w14:reflection w14:blurRad="6350" w14:stA="55000" w14:stPos="0" w14:endA="300" w14:endPos="45500" w14:dist="0" w14:dir="5400000" w14:fadeDir="5400000" w14:sx="100000" w14:sy="-100000" w14:kx="0" w14:ky="0" w14:algn="bl"/>
+        <w14:props3d w14:extrusionH="25400" w14:contourW="8890" w14:prstMaterial="warmMatte">
+          <w14:bevelT w14:w="38100" w14:h="31750" w14:prst="circle"/>
+          <w14:contourClr>
+            <w14:schemeClr w14:val="accent2">
+              <w14:shade w14:val="75000"/>
+            </w14:schemeClr>
+          </w14:contourClr>
+        </w14:props3d>
+      </w:rPr>
+      <w:t xml:space="preserve"> </w:t>
+    </w:r>
+    <w:proofErr w:type="spellStart"/>
+    <w:r>
+      <w:rPr>
+        <w:rFonts w:ascii="Tahoma" w:eastAsia="Tahoma" w:hAnsi="Tahoma" w:cs="Tahoma"/>
+        <w:b/>
+        <w:bCs/>
+        <w:color w:val="FF9900"/>
+        <w:spacing w:val="10"/>
+        <w:kern w:val="24"/>
+        <w:sz w:val="34"/>
+        <w:szCs w:val="72"/>
+        <w14:shadow w14:blurRad="50800" w14:dist="38989" w14:dir="5460000" w14:sx="100000" w14:sy="100000" w14:kx="0" w14:ky="0" w14:algn="tl">
+          <w14:srgbClr w14:val="000000">
+            <w14:alpha w14:val="62000"/>
+          </w14:srgbClr>
+        </w14:shadow>
+        <w14:reflection w14:blurRad="6350" w14:stA="55000" w14:stPos="0" w14:endA="300" w14:endPos="45500" w14:dist="0" w14:dir="5400000" w14:fadeDir="5400000" w14:sx="100000" w14:sy="-100000" w14:kx="0" w14:ky="0" w14:algn="bl"/>
+        <w14:props3d w14:extrusionH="25400" w14:contourW="8890" w14:prstMaterial="warmMatte">
+          <w14:bevelT w14:w="38100" w14:h="31750" w14:prst="circle"/>
+          <w14:contourClr>
+            <w14:schemeClr w14:val="accent2">
+              <w14:shade w14:val="75000"/>
+            </w14:schemeClr>
+          </w14:contourClr>
+        </w14:props3d>
+      </w:rPr>
+      <w:t>Phân</w:t>
+    </w:r>
+    <w:proofErr w:type="spellEnd"/>
+    <w:r>
+      <w:rPr>
+        <w:rFonts w:ascii="Tahoma" w:eastAsia="Tahoma" w:hAnsi="Tahoma" w:cs="Tahoma"/>
+        <w:b/>
+        <w:bCs/>
+        <w:color w:val="FF9900"/>
+        <w:spacing w:val="10"/>
+        <w:kern w:val="24"/>
+        <w:sz w:val="34"/>
+        <w:szCs w:val="72"/>
+        <w14:shadow w14:blurRad="50800" w14:dist="38989" w14:dir="5460000" w14:sx="100000" w14:sy="100000" w14:kx="0" w14:ky="0" w14:algn="tl">
+          <w14:srgbClr w14:val="000000">
+            <w14:alpha w14:val="62000"/>
+          </w14:srgbClr>
+        </w14:shadow>
+        <w14:reflection w14:blurRad="6350" w14:stA="55000" w14:stPos="0" w14:endA="300" w14:endPos="45500" w14:dist="0" w14:dir="5400000" w14:fadeDir="5400000" w14:sx="100000" w14:sy="-100000" w14:kx="0" w14:ky="0" w14:algn="bl"/>
+        <w14:props3d w14:extrusionH="25400" w14:contourW="8890" w14:prstMaterial="warmMatte">
+          <w14:bevelT w14:w="38100" w14:h="31750" w14:prst="circle"/>
+          <w14:contourClr>
+            <w14:schemeClr w14:val="accent2">
+              <w14:shade w14:val="75000"/>
+            </w14:schemeClr>
+          </w14:contourClr>
+        </w14:props3d>
+      </w:rPr>
+      <w:t xml:space="preserve"> </w:t>
+    </w:r>
+    <w:proofErr w:type="spellStart"/>
+    <w:r>
+      <w:rPr>
+        <w:rFonts w:ascii="Tahoma" w:eastAsia="Tahoma" w:hAnsi="Tahoma" w:cs="Tahoma"/>
+        <w:b/>
+        <w:bCs/>
+        <w:color w:val="FF9900"/>
+        <w:spacing w:val="10"/>
+        <w:kern w:val="24"/>
+        <w:sz w:val="34"/>
+        <w:szCs w:val="72"/>
+        <w14:shadow w14:blurRad="50800" w14:dist="38989" w14:dir="5460000" w14:sx="100000" w14:sy="100000" w14:kx="0" w14:ky="0" w14:algn="tl">
+          <w14:srgbClr w14:val="000000">
+            <w14:alpha w14:val="62000"/>
+          </w14:srgbClr>
+        </w14:shadow>
+        <w14:reflection w14:blurRad="6350" w14:stA="55000" w14:stPos="0" w14:endA="300" w14:endPos="45500" w14:dist="0" w14:dir="5400000" w14:fadeDir="5400000" w14:sx="100000" w14:sy="-100000" w14:kx="0" w14:ky="0" w14:algn="bl"/>
+        <w14:props3d w14:extrusionH="25400" w14:contourW="8890" w14:prstMaterial="warmMatte">
+          <w14:bevelT w14:w="38100" w14:h="31750" w14:prst="circle"/>
+          <w14:contourClr>
+            <w14:schemeClr w14:val="accent2">
+              <w14:shade w14:val="75000"/>
+            </w14:schemeClr>
+          </w14:contourClr>
+        </w14:props3d>
+      </w:rPr>
+      <w:t>tích</w:t>
+    </w:r>
+    <w:proofErr w:type="spellEnd"/>
+    <w:r>
+      <w:rPr>
+        <w:rFonts w:ascii="Tahoma" w:eastAsia="Tahoma" w:hAnsi="Tahoma" w:cs="Tahoma"/>
+        <w:b/>
+        <w:bCs/>
+        <w:color w:val="FF9900"/>
+        <w:spacing w:val="10"/>
+        <w:kern w:val="24"/>
+        <w:sz w:val="34"/>
+        <w:szCs w:val="72"/>
+        <w14:shadow w14:blurRad="50800" w14:dist="38989" w14:dir="5460000" w14:sx="100000" w14:sy="100000" w14:kx="0" w14:ky="0" w14:algn="tl">
+          <w14:srgbClr w14:val="000000">
+            <w14:alpha w14:val="62000"/>
+          </w14:srgbClr>
+        </w14:shadow>
+        <w14:reflection w14:blurRad="6350" w14:stA="55000" w14:stPos="0" w14:endA="300" w14:endPos="45500" w14:dist="0" w14:dir="5400000" w14:fadeDir="5400000" w14:sx="100000" w14:sy="-100000" w14:kx="0" w14:ky="0" w14:algn="bl"/>
+        <w14:props3d w14:extrusionH="25400" w14:contourW="8890" w14:prstMaterial="warmMatte">
+          <w14:bevelT w14:w="38100" w14:h="31750" w14:prst="circle"/>
+          <w14:contourClr>
+            <w14:schemeClr w14:val="accent2">
+              <w14:shade w14:val="75000"/>
+            </w14:schemeClr>
+          </w14:contourClr>
+        </w14:props3d>
+      </w:rPr>
+      <w:t xml:space="preserve"> </w:t>
+    </w:r>
+    <w:proofErr w:type="spellStart"/>
+    <w:r>
+      <w:rPr>
+        <w:rFonts w:ascii="Tahoma" w:eastAsia="Tahoma" w:hAnsi="Tahoma" w:cs="Tahoma"/>
+        <w:b/>
+        <w:bCs/>
+        <w:color w:val="FF9900"/>
+        <w:spacing w:val="10"/>
+        <w:kern w:val="24"/>
+        <w:sz w:val="34"/>
+        <w:szCs w:val="72"/>
+        <w14:shadow w14:blurRad="50800" w14:dist="38989" w14:dir="5460000" w14:sx="100000" w14:sy="100000" w14:kx="0" w14:ky="0" w14:algn="tl">
+          <w14:srgbClr w14:val="000000">
+            <w14:alpha w14:val="62000"/>
+          </w14:srgbClr>
+        </w14:shadow>
+        <w14:reflection w14:blurRad="6350" w14:stA="55000" w14:stPos="0" w14:endA="300" w14:endPos="45500" w14:dist="0" w14:dir="5400000" w14:fadeDir="5400000" w14:sx="100000" w14:sy="-100000" w14:kx="0" w14:ky="0" w14:algn="bl"/>
+        <w14:props3d w14:extrusionH="25400" w14:contourW="8890" w14:prstMaterial="warmMatte">
+          <w14:bevelT w14:w="38100" w14:h="31750" w14:prst="circle"/>
+          <w14:contourClr>
+            <w14:schemeClr w14:val="accent2">
+              <w14:shade w14:val="75000"/>
+            </w14:schemeClr>
+          </w14:contourClr>
+        </w14:props3d>
+      </w:rPr>
+      <w:t>và</w:t>
+    </w:r>
+    <w:proofErr w:type="spellEnd"/>
+    <w:r>
+      <w:rPr>
+        <w:rFonts w:ascii="Tahoma" w:eastAsia="Tahoma" w:hAnsi="Tahoma" w:cs="Tahoma"/>
+        <w:b/>
+        <w:bCs/>
+        <w:color w:val="FF9900"/>
+        <w:spacing w:val="10"/>
+        <w:kern w:val="24"/>
+        <w:sz w:val="34"/>
+        <w:szCs w:val="72"/>
+        <w14:shadow w14:blurRad="50800" w14:dist="38989" w14:dir="5460000" w14:sx="100000" w14:sy="100000" w14:kx="0" w14:ky="0" w14:algn="tl">
+          <w14:srgbClr w14:val="000000">
+            <w14:alpha w14:val="62000"/>
+          </w14:srgbClr>
+        </w14:shadow>
+        <w14:reflection w14:blurRad="6350" w14:stA="55000" w14:stPos="0" w14:endA="300" w14:endPos="45500" w14:dist="0" w14:dir="5400000" w14:fadeDir="5400000" w14:sx="100000" w14:sy="-100000" w14:kx="0" w14:ky="0" w14:algn="bl"/>
+        <w14:props3d w14:extrusionH="25400" w14:contourW="8890" w14:prstMaterial="warmMatte">
+          <w14:bevelT w14:w="38100" w14:h="31750" w14:prst="circle"/>
+          <w14:contourClr>
+            <w14:schemeClr w14:val="accent2">
+              <w14:shade w14:val="75000"/>
+            </w14:schemeClr>
+          </w14:contourClr>
+        </w14:props3d>
+      </w:rPr>
+      <w:t xml:space="preserve"> </w:t>
+    </w:r>
+    <w:proofErr w:type="spellStart"/>
+    <w:r>
+      <w:rPr>
+        <w:rFonts w:ascii="Tahoma" w:eastAsia="Tahoma" w:hAnsi="Tahoma" w:cs="Tahoma"/>
+        <w:b/>
+        <w:bCs/>
+        <w:color w:val="FF9900"/>
+        <w:spacing w:val="10"/>
+        <w:kern w:val="24"/>
+        <w:sz w:val="34"/>
+        <w:szCs w:val="72"/>
+        <w14:shadow w14:blurRad="50800" w14:dist="38989" w14:dir="5460000" w14:sx="100000" w14:sy="100000" w14:kx="0" w14:ky="0" w14:algn="tl">
+          <w14:srgbClr w14:val="000000">
+            <w14:alpha w14:val="62000"/>
+          </w14:srgbClr>
+        </w14:shadow>
+        <w14:reflection w14:blurRad="6350" w14:stA="55000" w14:stPos="0" w14:endA="300" w14:endPos="45500" w14:dist="0" w14:dir="5400000" w14:fadeDir="5400000" w14:sx="100000" w14:sy="-100000" w14:kx="0" w14:ky="0" w14:algn="bl"/>
+        <w14:props3d w14:extrusionH="25400" w14:contourW="8890" w14:prstMaterial="warmMatte">
+          <w14:bevelT w14:w="38100" w14:h="31750" w14:prst="circle"/>
+          <w14:contourClr>
+            <w14:schemeClr w14:val="accent2">
+              <w14:shade w14:val="75000"/>
+            </w14:schemeClr>
+          </w14:contourClr>
+        </w14:props3d>
+      </w:rPr>
+      <w:t>thiết</w:t>
+    </w:r>
+    <w:proofErr w:type="spellEnd"/>
+    <w:r>
+      <w:rPr>
+        <w:rFonts w:ascii="Tahoma" w:eastAsia="Tahoma" w:hAnsi="Tahoma" w:cs="Tahoma"/>
+        <w:b/>
+        <w:bCs/>
+        <w:color w:val="FF9900"/>
+        <w:spacing w:val="10"/>
+        <w:kern w:val="24"/>
+        <w:sz w:val="34"/>
+        <w:szCs w:val="72"/>
+        <w14:shadow w14:blurRad="50800" w14:dist="38989" w14:dir="5460000" w14:sx="100000" w14:sy="100000" w14:kx="0" w14:ky="0" w14:algn="tl">
+          <w14:srgbClr w14:val="000000">
+            <w14:alpha w14:val="62000"/>
+          </w14:srgbClr>
+        </w14:shadow>
+        <w14:reflection w14:blurRad="6350" w14:stA="55000" w14:stPos="0" w14:endA="300" w14:endPos="45500" w14:dist="0" w14:dir="5400000" w14:fadeDir="5400000" w14:sx="100000" w14:sy="-100000" w14:kx="0" w14:ky="0" w14:algn="bl"/>
+        <w14:props3d w14:extrusionH="25400" w14:contourW="8890" w14:prstMaterial="warmMatte">
+          <w14:bevelT w14:w="38100" w14:h="31750" w14:prst="circle"/>
+          <w14:contourClr>
+            <w14:schemeClr w14:val="accent2">
+              <w14:shade w14:val="75000"/>
+            </w14:schemeClr>
+          </w14:contourClr>
+        </w14:props3d>
+      </w:rPr>
+      <w:t xml:space="preserve"> </w:t>
+    </w:r>
+    <w:proofErr w:type="spellStart"/>
+    <w:r>
+      <w:rPr>
+        <w:rFonts w:ascii="Tahoma" w:eastAsia="Tahoma" w:hAnsi="Tahoma" w:cs="Tahoma"/>
+        <w:b/>
+        <w:bCs/>
+        <w:color w:val="FF9900"/>
+        <w:spacing w:val="10"/>
+        <w:kern w:val="24"/>
+        <w:sz w:val="34"/>
+        <w:szCs w:val="72"/>
+        <w14:shadow w14:blurRad="50800" w14:dist="38989" w14:dir="5460000" w14:sx="100000" w14:sy="100000" w14:kx="0" w14:ky="0" w14:algn="tl">
+          <w14:srgbClr w14:val="000000">
+            <w14:alpha w14:val="62000"/>
+          </w14:srgbClr>
+        </w14:shadow>
+        <w14:reflection w14:blurRad="6350" w14:stA="55000" w14:stPos="0" w14:endA="300" w14:endPos="45500" w14:dist="0" w14:dir="5400000" w14:fadeDir="5400000" w14:sx="100000" w14:sy="-100000" w14:kx="0" w14:ky="0" w14:algn="bl"/>
+        <w14:props3d w14:extrusionH="25400" w14:contourW="8890" w14:prstMaterial="warmMatte">
+          <w14:bevelT w14:w="38100" w14:h="31750" w14:prst="circle"/>
+          <w14:contourClr>
+            <w14:schemeClr w14:val="accent2">
+              <w14:shade w14:val="75000"/>
+            </w14:schemeClr>
+          </w14:contourClr>
+        </w14:props3d>
+      </w:rPr>
+      <w:t>kế</w:t>
+    </w:r>
+    <w:proofErr w:type="spellEnd"/>
+    <w:r>
+      <w:rPr>
+        <w:rFonts w:ascii="Tahoma" w:eastAsia="Tahoma" w:hAnsi="Tahoma" w:cs="Tahoma"/>
+        <w:b/>
+        <w:bCs/>
+        <w:color w:val="FF9900"/>
+        <w:spacing w:val="10"/>
+        <w:kern w:val="24"/>
+        <w:sz w:val="34"/>
+        <w:szCs w:val="72"/>
+        <w14:shadow w14:blurRad="50800" w14:dist="38989" w14:dir="5460000" w14:sx="100000" w14:sy="100000" w14:kx="0" w14:ky="0" w14:algn="tl">
+          <w14:srgbClr w14:val="000000">
+            <w14:alpha w14:val="62000"/>
+          </w14:srgbClr>
+        </w14:shadow>
+        <w14:reflection w14:blurRad="6350" w14:stA="55000" w14:stPos="0" w14:endA="300" w14:endPos="45500" w14:dist="0" w14:dir="5400000" w14:fadeDir="5400000" w14:sx="100000" w14:sy="-100000" w14:kx="0" w14:ky="0" w14:algn="bl"/>
+        <w14:props3d w14:extrusionH="25400" w14:contourW="8890" w14:prstMaterial="warmMatte">
+          <w14:bevelT w14:w="38100" w14:h="31750" w14:prst="circle"/>
+          <w14:contourClr>
+            <w14:schemeClr w14:val="accent2">
+              <w14:shade w14:val="75000"/>
+            </w14:schemeClr>
+          </w14:contourClr>
+        </w14:props3d>
+      </w:rPr>
+      <w:t xml:space="preserve"> </w:t>
+    </w:r>
+    <w:proofErr w:type="spellStart"/>
+    <w:r>
+      <w:rPr>
+        <w:rFonts w:ascii="Tahoma" w:eastAsia="Tahoma" w:hAnsi="Tahoma" w:cs="Tahoma"/>
+        <w:b/>
+        <w:bCs/>
+        <w:color w:val="FF9900"/>
+        <w:spacing w:val="10"/>
+        <w:kern w:val="24"/>
+        <w:sz w:val="34"/>
+        <w:szCs w:val="72"/>
+        <w14:shadow w14:blurRad="50800" w14:dist="38989" w14:dir="5460000" w14:sx="100000" w14:sy="100000" w14:kx="0" w14:ky="0" w14:algn="tl">
+          <w14:srgbClr w14:val="000000">
+            <w14:alpha w14:val="62000"/>
+          </w14:srgbClr>
+        </w14:shadow>
+        <w14:reflection w14:blurRad="6350" w14:stA="55000" w14:stPos="0" w14:endA="300" w14:endPos="45500" w14:dist="0" w14:dir="5400000" w14:fadeDir="5400000" w14:sx="100000" w14:sy="-100000" w14:kx="0" w14:ky="0" w14:algn="bl"/>
+        <w14:props3d w14:extrusionH="25400" w14:contourW="8890" w14:prstMaterial="warmMatte">
+          <w14:bevelT w14:w="38100" w14:h="31750" w14:prst="circle"/>
+          <w14:contourClr>
+            <w14:schemeClr w14:val="accent2">
+              <w14:shade w14:val="75000"/>
+            </w14:schemeClr>
+          </w14:contourClr>
+        </w14:props3d>
+      </w:rPr>
+      <w:t>phần</w:t>
+    </w:r>
+    <w:proofErr w:type="spellEnd"/>
+    <w:r>
+      <w:rPr>
+        <w:rFonts w:ascii="Tahoma" w:eastAsia="Tahoma" w:hAnsi="Tahoma" w:cs="Tahoma"/>
+        <w:b/>
+        <w:bCs/>
+        <w:color w:val="FF9900"/>
+        <w:spacing w:val="10"/>
+        <w:kern w:val="24"/>
+        <w:sz w:val="34"/>
+        <w:szCs w:val="72"/>
+        <w14:shadow w14:blurRad="50800" w14:dist="38989" w14:dir="5460000" w14:sx="100000" w14:sy="100000" w14:kx="0" w14:ky="0" w14:algn="tl">
+          <w14:srgbClr w14:val="000000">
+            <w14:alpha w14:val="62000"/>
+          </w14:srgbClr>
+        </w14:shadow>
+        <w14:reflection w14:blurRad="6350" w14:stA="55000" w14:stPos="0" w14:endA="300" w14:endPos="45500" w14:dist="0" w14:dir="5400000" w14:fadeDir="5400000" w14:sx="100000" w14:sy="-100000" w14:kx="0" w14:ky="0" w14:algn="bl"/>
+        <w14:props3d w14:extrusionH="25400" w14:contourW="8890" w14:prstMaterial="warmMatte">
+          <w14:bevelT w14:w="38100" w14:h="31750" w14:prst="circle"/>
+          <w14:contourClr>
+            <w14:schemeClr w14:val="accent2">
+              <w14:shade w14:val="75000"/>
+            </w14:schemeClr>
+          </w14:contourClr>
+        </w14:props3d>
+      </w:rPr>
+      <w:t xml:space="preserve"> </w:t>
+    </w:r>
+    <w:proofErr w:type="spellStart"/>
+    <w:r>
+      <w:rPr>
+        <w:rFonts w:ascii="Tahoma" w:eastAsia="Tahoma" w:hAnsi="Tahoma" w:cs="Tahoma"/>
+        <w:b/>
+        <w:bCs/>
+        <w:color w:val="FF9900"/>
+        <w:spacing w:val="10"/>
+        <w:kern w:val="24"/>
+        <w:sz w:val="34"/>
+        <w:szCs w:val="72"/>
+        <w14:shadow w14:blurRad="50800" w14:dist="38989" w14:dir="5460000" w14:sx="100000" w14:sy="100000" w14:kx="0" w14:ky="0" w14:algn="tl">
+          <w14:srgbClr w14:val="000000">
+            <w14:alpha w14:val="62000"/>
+          </w14:srgbClr>
+        </w14:shadow>
+        <w14:reflection w14:blurRad="6350" w14:stA="55000" w14:stPos="0" w14:endA="300" w14:endPos="45500" w14:dist="0" w14:dir="5400000" w14:fadeDir="5400000" w14:sx="100000" w14:sy="-100000" w14:kx="0" w14:ky="0" w14:algn="bl"/>
+        <w14:props3d w14:extrusionH="25400" w14:contourW="8890" w14:prstMaterial="warmMatte">
+          <w14:bevelT w14:w="38100" w14:h="31750" w14:prst="circle"/>
+          <w14:contourClr>
+            <w14:schemeClr w14:val="accent2">
+              <w14:shade w14:val="75000"/>
+            </w14:schemeClr>
+          </w14:contourClr>
+        </w14:props3d>
+      </w:rPr>
+      <w:t>mềm</w:t>
+    </w:r>
+    <w:proofErr w:type="spellEnd"/>
   </w:p>
   <w:p>
     <w:pPr>
@@ -3049,6 +5164,7 @@
               <w:lang w:val="en-US"/>
             </w:rPr>
           </w:pPr>
+          <w:proofErr w:type="spellStart"/>
           <w:r>
             <w:rPr>
               <w:color w:val="0000FF"/>
@@ -3056,15 +5172,55 @@
             </w:rPr>
             <w:t>Quản</w:t>
           </w:r>
+          <w:proofErr w:type="spellEnd"/>
           <w:r>
             <w:rPr>
               <w:color w:val="0000FF"/>
               <w:lang w:val="en-US"/>
             </w:rPr>
-            <w:t xml:space="preserve"> lý bán hàng</w:t>
+            <w:t xml:space="preserve"> </w:t>
           </w:r>
-          <w:bookmarkStart w:id="10" w:name="_GoBack"/>
-          <w:bookmarkEnd w:id="10"/>
+          <w:proofErr w:type="spellStart"/>
+          <w:r>
+            <w:rPr>
+              <w:color w:val="0000FF"/>
+              <w:lang w:val="en-US"/>
+            </w:rPr>
+            <w:t>lý</w:t>
+          </w:r>
+          <w:proofErr w:type="spellEnd"/>
+          <w:r>
+            <w:rPr>
+              <w:color w:val="0000FF"/>
+              <w:lang w:val="en-US"/>
+            </w:rPr>
+            <w:t xml:space="preserve"> </w:t>
+          </w:r>
+          <w:proofErr w:type="spellStart"/>
+          <w:r>
+            <w:rPr>
+              <w:color w:val="0000FF"/>
+              <w:lang w:val="en-US"/>
+            </w:rPr>
+            <w:t>bán</w:t>
+          </w:r>
+          <w:proofErr w:type="spellEnd"/>
+          <w:r>
+            <w:rPr>
+              <w:color w:val="0000FF"/>
+              <w:lang w:val="en-US"/>
+            </w:rPr>
+            <w:t xml:space="preserve"> </w:t>
+          </w:r>
+          <w:proofErr w:type="spellStart"/>
+          <w:r>
+            <w:rPr>
+              <w:color w:val="0000FF"/>
+              <w:lang w:val="en-US"/>
+            </w:rPr>
+            <w:t>hàng</w:t>
+          </w:r>
+          <w:proofErr w:type="spellEnd"/>
         </w:p>
       </w:tc>
       <w:tc>
@@ -3079,11 +5235,33 @@
               <w:lang w:val="en-US"/>
             </w:rPr>
           </w:pPr>
+          <w:proofErr w:type="spellStart"/>
           <w:r>
             <w:rPr>
               <w:lang w:val="en-US"/>
             </w:rPr>
-            <w:t xml:space="preserve">Phiên bản: </w:t>
+            <w:t>Phiên</w:t>
+          </w:r>
+          <w:proofErr w:type="spellEnd"/>
+          <w:r>
+            <w:rPr>
+              <w:lang w:val="en-US"/>
+            </w:rPr>
+            <w:t xml:space="preserve"> </w:t>
+          </w:r>
+          <w:proofErr w:type="spellStart"/>
+          <w:r>
+            <w:rPr>
+              <w:lang w:val="en-US"/>
+            </w:rPr>
+            <w:t>bản</w:t>
+          </w:r>
+          <w:proofErr w:type="spellEnd"/>
+          <w:r>
+            <w:rPr>
+              <w:lang w:val="en-US"/>
+            </w:rPr>
+            <w:t xml:space="preserve">: </w:t>
           </w:r>
           <w:r>
             <w:rPr>
@@ -3108,11 +5286,33 @@
               <w:lang w:val="en-US"/>
             </w:rPr>
           </w:pPr>
+          <w:proofErr w:type="spellStart"/>
           <w:r>
             <w:rPr>
               <w:lang w:val="en-US"/>
             </w:rPr>
-            <w:t>Mô hình Use case</w:t>
+            <w:t>Mô</w:t>
+          </w:r>
+          <w:proofErr w:type="spellEnd"/>
+          <w:r>
+            <w:rPr>
+              <w:lang w:val="en-US"/>
+            </w:rPr>
+            <w:t xml:space="preserve"> </w:t>
+          </w:r>
+          <w:proofErr w:type="spellStart"/>
+          <w:r>
+            <w:rPr>
+              <w:lang w:val="en-US"/>
+            </w:rPr>
+            <w:t>hình</w:t>
+          </w:r>
+          <w:proofErr w:type="spellEnd"/>
+          <w:r>
+            <w:rPr>
+              <w:lang w:val="en-US"/>
+            </w:rPr>
+            <w:t xml:space="preserve"> Use case</w:t>
           </w:r>
         </w:p>
       </w:tc>
@@ -3128,11 +5328,19 @@
               <w:lang w:val="en-US"/>
             </w:rPr>
           </w:pPr>
+          <w:proofErr w:type="spellStart"/>
           <w:r>
             <w:rPr>
               <w:lang w:val="en-US"/>
             </w:rPr>
-            <w:t xml:space="preserve">Ngày: </w:t>
+            <w:t>Ngày</w:t>
+          </w:r>
+          <w:proofErr w:type="spellEnd"/>
+          <w:r>
+            <w:rPr>
+              <w:lang w:val="en-US"/>
+            </w:rPr>
+            <w:t xml:space="preserve">: </w:t>
           </w:r>
           <w:r>
             <w:rPr>
@@ -4173,6 +6381,7 @@
     <w:lsdException w:name="Table Web 1" w:semiHidden="1" w:unhideWhenUsed="1"/>
     <w:lsdException w:name="Table Web 2" w:semiHidden="1" w:unhideWhenUsed="1"/>
     <w:lsdException w:name="Table Web 3" w:semiHidden="1" w:unhideWhenUsed="1"/>
+    <w:lsdException w:name="Table Theme" w:semiHidden="1" w:unhideWhenUsed="1"/>
     <w:lsdException w:name="Placeholder Text" w:semiHidden="1" w:uiPriority="99"/>
     <w:lsdException w:name="No Spacing" w:uiPriority="1" w:qFormat="1"/>
     <w:lsdException w:name="Light Shading" w:uiPriority="60"/>

</xml_diff>